<commit_message>
manual in docx format
</commit_message>
<xml_diff>
--- a/manual/Startup-doc.docx
+++ b/manual/Startup-doc.docx
@@ -4309,19 +4309,7 @@
           <w:rPr>
             <w:rStyle w:val="Hyperlink"/>
           </w:rPr>
-          <w:t>block</w:t>
-        </w:r>
-        <w:r>
-          <w:rPr>
-            <w:rStyle w:val="Hyperlink"/>
-          </w:rPr>
-          <w:t>s</w:t>
-        </w:r>
-        <w:r>
-          <w:rPr>
-            <w:rStyle w:val="Hyperlink"/>
-          </w:rPr>
-          <w:t xml:space="preserve"> for HEADER</w:t>
+          <w:t>blocks for HEADER</w:t>
         </w:r>
       </w:hyperlink>
     </w:p>
@@ -4338,19 +4326,7 @@
           <w:rPr>
             <w:rStyle w:val="Hyperlink"/>
           </w:rPr>
-          <w:t>blo</w:t>
-        </w:r>
-        <w:r>
-          <w:rPr>
-            <w:rStyle w:val="Hyperlink"/>
-          </w:rPr>
-          <w:t>c</w:t>
-        </w:r>
-        <w:r>
-          <w:rPr>
-            <w:rStyle w:val="Hyperlink"/>
-          </w:rPr>
-          <w:t xml:space="preserve">ks for BLOG </w:t>
+          <w:t xml:space="preserve">blocks for BLOG </w:t>
         </w:r>
       </w:hyperlink>
     </w:p>
@@ -4367,19 +4343,7 @@
           <w:rPr>
             <w:rStyle w:val="Hyperlink"/>
           </w:rPr>
-          <w:t xml:space="preserve">blocks for </w:t>
-        </w:r>
-        <w:r>
-          <w:rPr>
-            <w:rStyle w:val="Hyperlink"/>
-          </w:rPr>
-          <w:t>C</w:t>
-        </w:r>
-        <w:r>
-          <w:rPr>
-            <w:rStyle w:val="Hyperlink"/>
-          </w:rPr>
-          <w:t xml:space="preserve">ONTACT </w:t>
+          <w:t xml:space="preserve">blocks for CONTACT </w:t>
         </w:r>
       </w:hyperlink>
     </w:p>
@@ -4396,19 +4360,7 @@
           <w:rPr>
             <w:rStyle w:val="Hyperlink"/>
           </w:rPr>
-          <w:t>blocks fo</w:t>
-        </w:r>
-        <w:r>
-          <w:rPr>
-            <w:rStyle w:val="Hyperlink"/>
-          </w:rPr>
-          <w:t>r</w:t>
-        </w:r>
-        <w:r>
-          <w:rPr>
-            <w:rStyle w:val="Hyperlink"/>
-          </w:rPr>
-          <w:t xml:space="preserve"> CONTENT </w:t>
+          <w:t xml:space="preserve">blocks for CONTENT </w:t>
         </w:r>
       </w:hyperlink>
     </w:p>
@@ -4425,19 +4377,7 @@
           <w:rPr>
             <w:rStyle w:val="Hyperlink"/>
           </w:rPr>
-          <w:t>blocks for P</w:t>
-        </w:r>
-        <w:r>
-          <w:rPr>
-            <w:rStyle w:val="Hyperlink"/>
-          </w:rPr>
-          <w:t>R</w:t>
-        </w:r>
-        <w:r>
-          <w:rPr>
-            <w:rStyle w:val="Hyperlink"/>
-          </w:rPr>
-          <w:t xml:space="preserve">ICE </w:t>
+          <w:t xml:space="preserve">blocks for PRICE </w:t>
         </w:r>
       </w:hyperlink>
     </w:p>
@@ -4454,31 +4394,7 @@
           <w:rPr>
             <w:rStyle w:val="Hyperlink"/>
           </w:rPr>
-          <w:t>blocks fo</w:t>
-        </w:r>
-        <w:r>
-          <w:rPr>
-            <w:rStyle w:val="Hyperlink"/>
-          </w:rPr>
-          <w:t>r</w:t>
-        </w:r>
-        <w:r>
-          <w:rPr>
-            <w:rStyle w:val="Hyperlink"/>
-          </w:rPr>
-          <w:t xml:space="preserve"> PROJE</w:t>
-        </w:r>
-        <w:r>
-          <w:rPr>
-            <w:rStyle w:val="Hyperlink"/>
-          </w:rPr>
-          <w:t>C</w:t>
-        </w:r>
-        <w:r>
-          <w:rPr>
-            <w:rStyle w:val="Hyperlink"/>
-          </w:rPr>
-          <w:t xml:space="preserve">T </w:t>
+          <w:t xml:space="preserve">blocks for PROJECT </w:t>
         </w:r>
       </w:hyperlink>
     </w:p>
@@ -4495,19 +4411,7 @@
           <w:rPr>
             <w:rStyle w:val="Hyperlink"/>
           </w:rPr>
-          <w:t xml:space="preserve">blocks for </w:t>
-        </w:r>
-        <w:r>
-          <w:rPr>
-            <w:rStyle w:val="Hyperlink"/>
-          </w:rPr>
-          <w:t>C</w:t>
-        </w:r>
-        <w:r>
-          <w:rPr>
-            <w:rStyle w:val="Hyperlink"/>
-          </w:rPr>
-          <w:t xml:space="preserve">REW </w:t>
+          <w:t xml:space="preserve">blocks for CREW </w:t>
         </w:r>
       </w:hyperlink>
     </w:p>
@@ -4524,19 +4428,7 @@
           <w:rPr>
             <w:rStyle w:val="Hyperlink"/>
           </w:rPr>
-          <w:t>blocks for</w:t>
-        </w:r>
-        <w:r>
-          <w:rPr>
-            <w:rStyle w:val="Hyperlink"/>
-          </w:rPr>
-          <w:t xml:space="preserve"> </w:t>
-        </w:r>
-        <w:r>
-          <w:rPr>
-            <w:rStyle w:val="Hyperlink"/>
-          </w:rPr>
-          <w:t xml:space="preserve">FOOTER </w:t>
+          <w:t xml:space="preserve">blocks for FOOTER </w:t>
         </w:r>
       </w:hyperlink>
     </w:p>
@@ -5543,30 +5435,44 @@
         <w:pStyle w:val="IntenseQuote"/>
         <w:rPr>
           <w:rStyle w:val="SubtleEmphasis"/>
+          <w:i/>
+          <w:iCs/>
+          <w:color w:val="5B9BD5" w:themeColor="accent1"/>
         </w:rPr>
       </w:pPr>
       <w:r>
         <w:rPr>
           <w:rStyle w:val="SubtleEmphasis"/>
+          <w:i/>
+          <w:iCs/>
+          <w:color w:val="5B9BD5" w:themeColor="accent1"/>
         </w:rPr>
         <w:t xml:space="preserve">Block </w:t>
       </w:r>
       <w:r>
         <w:rPr>
           <w:rStyle w:val="SubtleEmphasis"/>
+          <w:i/>
+          <w:iCs/>
+          <w:color w:val="5B9BD5" w:themeColor="accent1"/>
         </w:rPr>
         <w:t>Codename “h</w:t>
       </w:r>
       <w:r>
         <w:rPr>
           <w:rStyle w:val="SubtleEmphasis"/>
-          <w:lang w:val="en-US"/>
+          <w:i/>
+          <w:iCs/>
+          <w:color w:val="5B9BD5" w:themeColor="accent1"/>
         </w:rPr>
         <w:t>eader-1</w:t>
       </w:r>
       <w:r>
         <w:rPr>
           <w:rStyle w:val="SubtleEmphasis"/>
+          <w:i/>
+          <w:iCs/>
+          <w:color w:val="5B9BD5" w:themeColor="accent1"/>
         </w:rPr>
         <w:t>”.</w:t>
       </w:r>
@@ -5576,11 +5482,13 @@
         <w:pStyle w:val="Subtitle"/>
         <w:rPr>
           <w:rStyle w:val="Strong"/>
+          <w:lang w:val="en-US"/>
         </w:rPr>
       </w:pPr>
       <w:r>
         <w:rPr>
           <w:rStyle w:val="Strong"/>
+          <w:lang w:val="en-US"/>
         </w:rPr>
         <w:t>Overview</w:t>
       </w:r>
@@ -5620,11 +5528,13 @@
       <w:pPr>
         <w:rPr>
           <w:rStyle w:val="Strong"/>
+          <w:lang w:val="en-US"/>
         </w:rPr>
       </w:pPr>
       <w:r>
         <w:rPr>
           <w:rStyle w:val="Strong"/>
+          <w:lang w:val="en-US"/>
         </w:rPr>
         <w:t>Code</w:t>
       </w:r>
@@ -9161,7 +9071,43 @@
           <w:szCs w:val="20"/>
           <w:lang w:val="en-US"/>
         </w:rPr>
-        <w:t>-kit-content/less/content-1.less';</w:t>
+        <w:t>-kit-</w:t>
+      </w:r>
+      <w:r>
+        <w:rPr>
+          <w:rFonts w:ascii="Consolas" w:hAnsi="Consolas" w:cs="Consolas"/>
+          <w:sz w:val="20"/>
+          <w:szCs w:val="20"/>
+          <w:lang w:val="en-US"/>
+        </w:rPr>
+        <w:t>header</w:t>
+      </w:r>
+      <w:r>
+        <w:rPr>
+          <w:rFonts w:ascii="Consolas" w:hAnsi="Consolas" w:cs="Consolas"/>
+          <w:sz w:val="20"/>
+          <w:szCs w:val="20"/>
+          <w:lang w:val="en-US"/>
+        </w:rPr>
+        <w:t>/less/</w:t>
+      </w:r>
+      <w:r>
+        <w:rPr>
+          <w:rFonts w:ascii="Consolas" w:hAnsi="Consolas" w:cs="Consolas"/>
+          <w:sz w:val="20"/>
+          <w:szCs w:val="20"/>
+          <w:lang w:val="en-US"/>
+        </w:rPr>
+        <w:t>header</w:t>
+      </w:r>
+      <w:r>
+        <w:rPr>
+          <w:rFonts w:ascii="Consolas" w:hAnsi="Consolas" w:cs="Consolas"/>
+          <w:sz w:val="20"/>
+          <w:szCs w:val="20"/>
+          <w:lang w:val="en-US"/>
+        </w:rPr>
+        <w:t>-1.less';</w:t>
       </w:r>
     </w:p>
     <w:p>
@@ -9461,28 +9407,2560 @@
           <w:b w:val="0"/>
           <w:lang w:val="en-US"/>
         </w:rPr>
-        <w:t>-page”&gt;…&lt;/div&gt;. This block has ‘.background’ tag for slides not for main block because it has sense (you should have chance to change background for anyone of slides).</w:t>
-      </w:r>
-      <w:bookmarkStart w:id="1" w:name="_GoBack"/>
-      <w:bookmarkEnd w:id="1"/>
-      <w:r>
+        <w:t xml:space="preserve">-page”&gt;…&lt;/div&gt;. This block has ‘.background’ tag for slides not for main block because it has sense (you should have chance to change background for anyone of slides). </w:t>
+      </w:r>
+    </w:p>
+    <w:p>
+      <w:pPr>
         <w:rPr>
           <w:rStyle w:val="Strong"/>
           <w:rFonts w:cs="Consolas"/>
           <w:b w:val="0"/>
           <w:lang w:val="en-US"/>
         </w:rPr>
-        <w:t xml:space="preserve"> </w:t>
-      </w:r>
-      <w:r>
+      </w:pPr>
+    </w:p>
+    <w:p>
+      <w:pPr>
+        <w:pStyle w:val="IntenseQuote"/>
         <w:rPr>
           <w:rStyle w:val="Strong"/>
           <w:rFonts w:cs="Consolas"/>
           <w:b w:val="0"/>
           <w:lang w:val="en-US"/>
         </w:rPr>
+      </w:pPr>
+      <w:r>
+        <w:rPr>
+          <w:rStyle w:val="Strong"/>
+          <w:rFonts w:cs="Consolas"/>
+          <w:b w:val="0"/>
+          <w:lang w:val="en-US"/>
+        </w:rPr>
+        <w:t>Block Codename “header-2”</w:t>
+      </w:r>
+    </w:p>
+    <w:p>
+      <w:pPr>
+        <w:pStyle w:val="Subtitle"/>
+        <w:rPr>
+          <w:rStyle w:val="Strong"/>
+          <w:lang w:val="en-US"/>
+        </w:rPr>
+      </w:pPr>
+      <w:r>
+        <w:rPr>
+          <w:rStyle w:val="Strong"/>
+          <w:lang w:val="en-US"/>
+        </w:rPr>
+        <w:t>Overview</w:t>
+      </w:r>
+    </w:p>
+    <w:p>
+      <w:pPr>
+        <w:rPr>
+          <w:lang w:val="en-US"/>
+        </w:rPr>
+      </w:pPr>
+      <w:r>
+        <w:rPr>
+          <w:lang w:val="en-US"/>
+        </w:rPr>
+        <w:t xml:space="preserve">This block was developed as special header block. All blocks that marked as header should use once on one page. All header blocks have navigation bar. And any navigation bar has two </w:t>
+      </w:r>
+      <w:r>
+        <w:rPr>
+          <w:lang w:val="en-US"/>
+        </w:rPr>
+        <w:t>states</w:t>
+      </w:r>
+      <w:r>
+        <w:rPr>
+          <w:lang w:val="en-US"/>
+        </w:rPr>
+        <w:t>. Standard state –you can see now in the documentation. Second state – fixed-top state and you can see it for this block in the sample.</w:t>
+      </w:r>
+    </w:p>
+    <w:p>
+      <w:pPr>
+        <w:rPr>
+          <w:rStyle w:val="Strong"/>
+          <w:lang w:val="en-US"/>
+        </w:rPr>
+      </w:pPr>
+      <w:r>
+        <w:rPr>
+          <w:rStyle w:val="Strong"/>
+          <w:lang w:val="en-US"/>
+        </w:rPr>
+        <w:t>Code</w:t>
+      </w:r>
+    </w:p>
+    <w:p>
+      <w:pPr>
+        <w:pStyle w:val="Subtitle"/>
+        <w:rPr>
+          <w:rStyle w:val="Strong"/>
+          <w:lang w:val="en-US"/>
+        </w:rPr>
+      </w:pPr>
+      <w:r>
+        <w:rPr>
+          <w:rStyle w:val="Strong"/>
+          <w:lang w:val="en-US"/>
+        </w:rPr>
+        <w:t>Simple version</w:t>
+      </w:r>
+    </w:p>
+    <w:p>
+      <w:pPr>
+        <w:rPr>
+          <w:lang w:val="en-US"/>
+        </w:rPr>
+      </w:pPr>
+      <w:r>
+        <w:rPr>
+          <w:lang w:val="en-US"/>
+        </w:rPr>
+        <w:t>For using this block you should only paste next rows of code into your html file:</w:t>
+      </w:r>
+    </w:p>
+    <w:p>
+      <w:pPr>
+        <w:autoSpaceDE w:val="0"/>
+        <w:autoSpaceDN w:val="0"/>
+        <w:adjustRightInd w:val="0"/>
+        <w:spacing w:after="0" w:line="240" w:lineRule="auto"/>
+        <w:rPr>
+          <w:rFonts w:ascii="Consolas" w:hAnsi="Consolas" w:cs="Consolas"/>
+          <w:sz w:val="20"/>
+          <w:szCs w:val="20"/>
+          <w:lang w:val="en-US"/>
+        </w:rPr>
+      </w:pPr>
+      <w:proofErr w:type="gramStart"/>
+      <w:r>
+        <w:rPr>
+          <w:rFonts w:ascii="Consolas" w:hAnsi="Consolas" w:cs="Consolas"/>
+          <w:i/>
+          <w:iCs/>
+          <w:sz w:val="20"/>
+          <w:szCs w:val="20"/>
+          <w:lang w:val="en-US"/>
+        </w:rPr>
+        <w:t>&lt;!--</w:t>
+      </w:r>
+      <w:proofErr w:type="gramEnd"/>
+      <w:r>
+        <w:rPr>
+          <w:rFonts w:ascii="Consolas" w:hAnsi="Consolas" w:cs="Consolas"/>
+          <w:i/>
+          <w:iCs/>
+          <w:sz w:val="20"/>
+          <w:szCs w:val="20"/>
+          <w:lang w:val="en-US"/>
+        </w:rPr>
+        <w:t xml:space="preserve"> header-2 --&gt;</w:t>
+      </w:r>
+    </w:p>
+    <w:p>
+      <w:pPr>
+        <w:autoSpaceDE w:val="0"/>
+        <w:autoSpaceDN w:val="0"/>
+        <w:adjustRightInd w:val="0"/>
+        <w:spacing w:after="0" w:line="240" w:lineRule="auto"/>
+        <w:rPr>
+          <w:rFonts w:ascii="Consolas" w:hAnsi="Consolas" w:cs="Consolas"/>
+          <w:sz w:val="20"/>
+          <w:szCs w:val="20"/>
+          <w:lang w:val="en-US"/>
+        </w:rPr>
+      </w:pPr>
+      <w:r>
+        <w:rPr>
+          <w:rFonts w:ascii="Consolas" w:hAnsi="Consolas" w:cs="Consolas"/>
+          <w:sz w:val="20"/>
+          <w:szCs w:val="20"/>
+          <w:lang w:val="en-US"/>
+        </w:rPr>
+        <w:t xml:space="preserve">       &lt;header class="header-2"&gt;</w:t>
+      </w:r>
+    </w:p>
+    <w:p>
+      <w:pPr>
+        <w:autoSpaceDE w:val="0"/>
+        <w:autoSpaceDN w:val="0"/>
+        <w:adjustRightInd w:val="0"/>
+        <w:spacing w:after="0" w:line="240" w:lineRule="auto"/>
+        <w:rPr>
+          <w:rFonts w:ascii="Consolas" w:hAnsi="Consolas" w:cs="Consolas"/>
+          <w:sz w:val="20"/>
+          <w:szCs w:val="20"/>
+          <w:lang w:val="en-US"/>
+        </w:rPr>
+      </w:pPr>
+      <w:r>
+        <w:rPr>
+          <w:rFonts w:ascii="Consolas" w:hAnsi="Consolas" w:cs="Consolas"/>
+          <w:sz w:val="20"/>
+          <w:szCs w:val="20"/>
+          <w:lang w:val="en-US"/>
+        </w:rPr>
+        <w:t xml:space="preserve">            &lt;div class="container"&gt;</w:t>
+      </w:r>
+    </w:p>
+    <w:p>
+      <w:pPr>
+        <w:autoSpaceDE w:val="0"/>
+        <w:autoSpaceDN w:val="0"/>
+        <w:adjustRightInd w:val="0"/>
+        <w:spacing w:after="0" w:line="240" w:lineRule="auto"/>
+        <w:rPr>
+          <w:rFonts w:ascii="Consolas" w:hAnsi="Consolas" w:cs="Consolas"/>
+          <w:sz w:val="20"/>
+          <w:szCs w:val="20"/>
+          <w:lang w:val="en-US"/>
+        </w:rPr>
+      </w:pPr>
+      <w:r>
+        <w:rPr>
+          <w:rFonts w:ascii="Consolas" w:hAnsi="Consolas" w:cs="Consolas"/>
+          <w:sz w:val="20"/>
+          <w:szCs w:val="20"/>
+          <w:lang w:val="en-US"/>
+        </w:rPr>
+        <w:t xml:space="preserve">                &lt;div class="row"&gt;</w:t>
+      </w:r>
+    </w:p>
+    <w:p>
+      <w:pPr>
+        <w:autoSpaceDE w:val="0"/>
+        <w:autoSpaceDN w:val="0"/>
+        <w:adjustRightInd w:val="0"/>
+        <w:spacing w:after="0" w:line="240" w:lineRule="auto"/>
+        <w:rPr>
+          <w:rFonts w:ascii="Consolas" w:hAnsi="Consolas" w:cs="Consolas"/>
+          <w:sz w:val="20"/>
+          <w:szCs w:val="20"/>
+          <w:lang w:val="en-US"/>
+        </w:rPr>
+      </w:pPr>
+      <w:r>
+        <w:rPr>
+          <w:rFonts w:ascii="Consolas" w:hAnsi="Consolas" w:cs="Consolas"/>
+          <w:sz w:val="20"/>
+          <w:szCs w:val="20"/>
+          <w:lang w:val="en-US"/>
+        </w:rPr>
+        <w:t xml:space="preserve">                    &lt;div class="</w:t>
+      </w:r>
+      <w:proofErr w:type="spellStart"/>
+      <w:r>
+        <w:rPr>
+          <w:rFonts w:ascii="Consolas" w:hAnsi="Consolas" w:cs="Consolas"/>
+          <w:sz w:val="20"/>
+          <w:szCs w:val="20"/>
+          <w:lang w:val="en-US"/>
+        </w:rPr>
+        <w:t>navbar</w:t>
+      </w:r>
+      <w:proofErr w:type="spellEnd"/>
+      <w:r>
+        <w:rPr>
+          <w:rFonts w:ascii="Consolas" w:hAnsi="Consolas" w:cs="Consolas"/>
+          <w:sz w:val="20"/>
+          <w:szCs w:val="20"/>
+          <w:lang w:val="en-US"/>
+        </w:rPr>
+        <w:t xml:space="preserve"> span12"&gt;</w:t>
+      </w:r>
+    </w:p>
+    <w:p>
+      <w:pPr>
+        <w:autoSpaceDE w:val="0"/>
+        <w:autoSpaceDN w:val="0"/>
+        <w:adjustRightInd w:val="0"/>
+        <w:spacing w:after="0" w:line="240" w:lineRule="auto"/>
+        <w:rPr>
+          <w:rFonts w:ascii="Consolas" w:hAnsi="Consolas" w:cs="Consolas"/>
+          <w:sz w:val="20"/>
+          <w:szCs w:val="20"/>
+          <w:lang w:val="en-US"/>
+        </w:rPr>
+      </w:pPr>
+      <w:r>
+        <w:rPr>
+          <w:rFonts w:ascii="Consolas" w:hAnsi="Consolas" w:cs="Consolas"/>
+          <w:sz w:val="20"/>
+          <w:szCs w:val="20"/>
+          <w:lang w:val="en-US"/>
+        </w:rPr>
+        <w:t xml:space="preserve">                        &lt;div class="</w:t>
+      </w:r>
+      <w:proofErr w:type="spellStart"/>
+      <w:r>
+        <w:rPr>
+          <w:rFonts w:ascii="Consolas" w:hAnsi="Consolas" w:cs="Consolas"/>
+          <w:sz w:val="20"/>
+          <w:szCs w:val="20"/>
+          <w:lang w:val="en-US"/>
+        </w:rPr>
+        <w:t>navbar</w:t>
+      </w:r>
+      <w:proofErr w:type="spellEnd"/>
+      <w:r>
+        <w:rPr>
+          <w:rFonts w:ascii="Consolas" w:hAnsi="Consolas" w:cs="Consolas"/>
+          <w:sz w:val="20"/>
+          <w:szCs w:val="20"/>
+          <w:lang w:val="en-US"/>
+        </w:rPr>
+        <w:t>-inner"&gt;</w:t>
+      </w:r>
+    </w:p>
+    <w:p>
+      <w:pPr>
+        <w:autoSpaceDE w:val="0"/>
+        <w:autoSpaceDN w:val="0"/>
+        <w:adjustRightInd w:val="0"/>
+        <w:spacing w:after="0" w:line="240" w:lineRule="auto"/>
+        <w:rPr>
+          <w:rFonts w:ascii="Consolas" w:hAnsi="Consolas" w:cs="Consolas"/>
+          <w:sz w:val="20"/>
+          <w:szCs w:val="20"/>
+          <w:lang w:val="en-US"/>
+        </w:rPr>
+      </w:pPr>
+      <w:r>
+        <w:rPr>
+          <w:rFonts w:ascii="Consolas" w:hAnsi="Consolas" w:cs="Consolas"/>
+          <w:sz w:val="20"/>
+          <w:szCs w:val="20"/>
+          <w:lang w:val="en-US"/>
+        </w:rPr>
+        <w:t xml:space="preserve">                            &lt;button type="button" class="</w:t>
+      </w:r>
+      <w:proofErr w:type="spellStart"/>
+      <w:r>
+        <w:rPr>
+          <w:rFonts w:ascii="Consolas" w:hAnsi="Consolas" w:cs="Consolas"/>
+          <w:sz w:val="20"/>
+          <w:szCs w:val="20"/>
+          <w:lang w:val="en-US"/>
+        </w:rPr>
+        <w:t>btn</w:t>
+      </w:r>
+      <w:proofErr w:type="spellEnd"/>
+      <w:r>
+        <w:rPr>
+          <w:rFonts w:ascii="Consolas" w:hAnsi="Consolas" w:cs="Consolas"/>
+          <w:sz w:val="20"/>
+          <w:szCs w:val="20"/>
+          <w:lang w:val="en-US"/>
+        </w:rPr>
+        <w:t xml:space="preserve"> </w:t>
+      </w:r>
+      <w:proofErr w:type="spellStart"/>
+      <w:r>
+        <w:rPr>
+          <w:rFonts w:ascii="Consolas" w:hAnsi="Consolas" w:cs="Consolas"/>
+          <w:sz w:val="20"/>
+          <w:szCs w:val="20"/>
+          <w:lang w:val="en-US"/>
+        </w:rPr>
+        <w:t>btn-navbar</w:t>
+      </w:r>
+      <w:proofErr w:type="spellEnd"/>
+      <w:r>
+        <w:rPr>
+          <w:rFonts w:ascii="Consolas" w:hAnsi="Consolas" w:cs="Consolas"/>
+          <w:sz w:val="20"/>
+          <w:szCs w:val="20"/>
+          <w:lang w:val="en-US"/>
+        </w:rPr>
+        <w:t>"&gt; &lt;/button&gt;</w:t>
+      </w:r>
+    </w:p>
+    <w:p>
+      <w:pPr>
+        <w:autoSpaceDE w:val="0"/>
+        <w:autoSpaceDN w:val="0"/>
+        <w:adjustRightInd w:val="0"/>
+        <w:spacing w:after="0" w:line="240" w:lineRule="auto"/>
+        <w:rPr>
+          <w:rFonts w:ascii="Consolas" w:hAnsi="Consolas" w:cs="Consolas"/>
+          <w:sz w:val="20"/>
+          <w:szCs w:val="20"/>
+          <w:lang w:val="en-US"/>
+        </w:rPr>
+      </w:pPr>
+    </w:p>
+    <w:p>
+      <w:pPr>
+        <w:autoSpaceDE w:val="0"/>
+        <w:autoSpaceDN w:val="0"/>
+        <w:adjustRightInd w:val="0"/>
+        <w:spacing w:after="0" w:line="240" w:lineRule="auto"/>
+        <w:rPr>
+          <w:rFonts w:ascii="Consolas" w:hAnsi="Consolas" w:cs="Consolas"/>
+          <w:sz w:val="20"/>
+          <w:szCs w:val="20"/>
+          <w:lang w:val="en-US"/>
+        </w:rPr>
+      </w:pPr>
+      <w:r>
+        <w:rPr>
+          <w:rFonts w:ascii="Consolas" w:hAnsi="Consolas" w:cs="Consolas"/>
+          <w:sz w:val="20"/>
+          <w:szCs w:val="20"/>
+          <w:lang w:val="en-US"/>
+        </w:rPr>
+        <w:t xml:space="preserve">                            &lt;a class="brand" </w:t>
+      </w:r>
+      <w:proofErr w:type="spellStart"/>
+      <w:r>
+        <w:rPr>
+          <w:rFonts w:ascii="Consolas" w:hAnsi="Consolas" w:cs="Consolas"/>
+          <w:sz w:val="20"/>
+          <w:szCs w:val="20"/>
+          <w:lang w:val="en-US"/>
+        </w:rPr>
+        <w:t>href</w:t>
+      </w:r>
+      <w:proofErr w:type="spellEnd"/>
+      <w:r>
+        <w:rPr>
+          <w:rFonts w:ascii="Consolas" w:hAnsi="Consolas" w:cs="Consolas"/>
+          <w:sz w:val="20"/>
+          <w:szCs w:val="20"/>
+          <w:lang w:val="en-US"/>
+        </w:rPr>
+        <w:t>="#"&gt;&lt;</w:t>
+      </w:r>
+      <w:proofErr w:type="spellStart"/>
+      <w:r>
+        <w:rPr>
+          <w:rFonts w:ascii="Consolas" w:hAnsi="Consolas" w:cs="Consolas"/>
+          <w:sz w:val="20"/>
+          <w:szCs w:val="20"/>
+          <w:lang w:val="en-US"/>
+        </w:rPr>
+        <w:t>img</w:t>
+      </w:r>
+      <w:proofErr w:type="spellEnd"/>
+      <w:r>
+        <w:rPr>
+          <w:rFonts w:ascii="Consolas" w:hAnsi="Consolas" w:cs="Consolas"/>
+          <w:sz w:val="20"/>
+          <w:szCs w:val="20"/>
+          <w:lang w:val="en-US"/>
+        </w:rPr>
+        <w:t xml:space="preserve"> </w:t>
+      </w:r>
+      <w:proofErr w:type="spellStart"/>
+      <w:r>
+        <w:rPr>
+          <w:rFonts w:ascii="Consolas" w:hAnsi="Consolas" w:cs="Consolas"/>
+          <w:sz w:val="20"/>
+          <w:szCs w:val="20"/>
+          <w:lang w:val="en-US"/>
+        </w:rPr>
+        <w:t>src</w:t>
+      </w:r>
+      <w:proofErr w:type="spellEnd"/>
+      <w:r>
+        <w:rPr>
+          <w:rFonts w:ascii="Consolas" w:hAnsi="Consolas" w:cs="Consolas"/>
+          <w:sz w:val="20"/>
+          <w:szCs w:val="20"/>
+          <w:lang w:val="en-US"/>
+        </w:rPr>
+        <w:t>="</w:t>
+      </w:r>
+      <w:proofErr w:type="gramStart"/>
+      <w:r>
+        <w:rPr>
+          <w:rFonts w:ascii="Consolas" w:hAnsi="Consolas" w:cs="Consolas"/>
+          <w:sz w:val="20"/>
+          <w:szCs w:val="20"/>
+          <w:lang w:val="en-US"/>
+        </w:rPr>
+        <w:t>..</w:t>
+      </w:r>
+      <w:proofErr w:type="gramEnd"/>
+      <w:r>
+        <w:rPr>
+          <w:rFonts w:ascii="Consolas" w:hAnsi="Consolas" w:cs="Consolas"/>
+          <w:sz w:val="20"/>
+          <w:szCs w:val="20"/>
+          <w:lang w:val="en-US"/>
+        </w:rPr>
+        <w:t>/common-files/icons/Infinity-Loop_2x.png" width="50" height="50" alt=""&gt; Startup&lt;/a&gt;</w:t>
+      </w:r>
+    </w:p>
+    <w:p>
+      <w:pPr>
+        <w:autoSpaceDE w:val="0"/>
+        <w:autoSpaceDN w:val="0"/>
+        <w:adjustRightInd w:val="0"/>
+        <w:spacing w:after="0" w:line="240" w:lineRule="auto"/>
+        <w:rPr>
+          <w:rFonts w:ascii="Consolas" w:hAnsi="Consolas" w:cs="Consolas"/>
+          <w:sz w:val="20"/>
+          <w:szCs w:val="20"/>
+          <w:lang w:val="en-US"/>
+        </w:rPr>
+      </w:pPr>
+    </w:p>
+    <w:p>
+      <w:pPr>
+        <w:autoSpaceDE w:val="0"/>
+        <w:autoSpaceDN w:val="0"/>
+        <w:adjustRightInd w:val="0"/>
+        <w:spacing w:after="0" w:line="240" w:lineRule="auto"/>
+        <w:rPr>
+          <w:rFonts w:ascii="Consolas" w:hAnsi="Consolas" w:cs="Consolas"/>
+          <w:sz w:val="20"/>
+          <w:szCs w:val="20"/>
+          <w:lang w:val="en-US"/>
+        </w:rPr>
+      </w:pPr>
+      <w:r>
+        <w:rPr>
+          <w:rFonts w:ascii="Consolas" w:hAnsi="Consolas" w:cs="Consolas"/>
+          <w:sz w:val="20"/>
+          <w:szCs w:val="20"/>
+          <w:lang w:val="en-US"/>
+        </w:rPr>
+        <w:t xml:space="preserve">                            &lt;div class="</w:t>
+      </w:r>
+      <w:proofErr w:type="spellStart"/>
+      <w:r>
+        <w:rPr>
+          <w:rFonts w:ascii="Consolas" w:hAnsi="Consolas" w:cs="Consolas"/>
+          <w:sz w:val="20"/>
+          <w:szCs w:val="20"/>
+          <w:lang w:val="en-US"/>
+        </w:rPr>
+        <w:t>nav</w:t>
+      </w:r>
+      <w:proofErr w:type="spellEnd"/>
+      <w:r>
+        <w:rPr>
+          <w:rFonts w:ascii="Consolas" w:hAnsi="Consolas" w:cs="Consolas"/>
+          <w:sz w:val="20"/>
+          <w:szCs w:val="20"/>
+          <w:lang w:val="en-US"/>
+        </w:rPr>
+        <w:t>-collapse collapse"&gt;</w:t>
+      </w:r>
+    </w:p>
+    <w:p>
+      <w:pPr>
+        <w:autoSpaceDE w:val="0"/>
+        <w:autoSpaceDN w:val="0"/>
+        <w:adjustRightInd w:val="0"/>
+        <w:spacing w:after="0" w:line="240" w:lineRule="auto"/>
+        <w:rPr>
+          <w:rFonts w:ascii="Consolas" w:hAnsi="Consolas" w:cs="Consolas"/>
+          <w:sz w:val="20"/>
+          <w:szCs w:val="20"/>
+          <w:lang w:val="en-US"/>
+        </w:rPr>
+      </w:pPr>
+      <w:r>
+        <w:rPr>
+          <w:rFonts w:ascii="Consolas" w:hAnsi="Consolas" w:cs="Consolas"/>
+          <w:sz w:val="20"/>
+          <w:szCs w:val="20"/>
+          <w:lang w:val="en-US"/>
+        </w:rPr>
+        <w:t xml:space="preserve">                                &lt;</w:t>
+      </w:r>
+      <w:proofErr w:type="spellStart"/>
+      <w:r>
+        <w:rPr>
+          <w:rFonts w:ascii="Consolas" w:hAnsi="Consolas" w:cs="Consolas"/>
+          <w:sz w:val="20"/>
+          <w:szCs w:val="20"/>
+          <w:lang w:val="en-US"/>
+        </w:rPr>
+        <w:t>ul</w:t>
+      </w:r>
+      <w:proofErr w:type="spellEnd"/>
+      <w:r>
+        <w:rPr>
+          <w:rFonts w:ascii="Consolas" w:hAnsi="Consolas" w:cs="Consolas"/>
+          <w:sz w:val="20"/>
+          <w:szCs w:val="20"/>
+          <w:lang w:val="en-US"/>
+        </w:rPr>
+        <w:t xml:space="preserve"> class="</w:t>
+      </w:r>
+      <w:proofErr w:type="spellStart"/>
+      <w:r>
+        <w:rPr>
+          <w:rFonts w:ascii="Consolas" w:hAnsi="Consolas" w:cs="Consolas"/>
+          <w:sz w:val="20"/>
+          <w:szCs w:val="20"/>
+          <w:lang w:val="en-US"/>
+        </w:rPr>
+        <w:t>nav</w:t>
+      </w:r>
+      <w:proofErr w:type="spellEnd"/>
+      <w:r>
+        <w:rPr>
+          <w:rFonts w:ascii="Consolas" w:hAnsi="Consolas" w:cs="Consolas"/>
+          <w:sz w:val="20"/>
+          <w:szCs w:val="20"/>
+          <w:lang w:val="en-US"/>
+        </w:rPr>
+        <w:t xml:space="preserve"> pull-right"&gt;</w:t>
+      </w:r>
+    </w:p>
+    <w:p>
+      <w:pPr>
+        <w:autoSpaceDE w:val="0"/>
+        <w:autoSpaceDN w:val="0"/>
+        <w:adjustRightInd w:val="0"/>
+        <w:spacing w:after="0" w:line="240" w:lineRule="auto"/>
+        <w:rPr>
+          <w:rFonts w:ascii="Consolas" w:hAnsi="Consolas" w:cs="Consolas"/>
+          <w:sz w:val="20"/>
+          <w:szCs w:val="20"/>
+          <w:lang w:val="en-US"/>
+        </w:rPr>
+      </w:pPr>
+      <w:r>
+        <w:rPr>
+          <w:rFonts w:ascii="Consolas" w:hAnsi="Consolas" w:cs="Consolas"/>
+          <w:sz w:val="20"/>
+          <w:szCs w:val="20"/>
+          <w:lang w:val="en-US"/>
+        </w:rPr>
+        <w:t xml:space="preserve">                                    &lt;li class="active"&gt;&lt;a </w:t>
+      </w:r>
+      <w:proofErr w:type="spellStart"/>
+      <w:r>
+        <w:rPr>
+          <w:rFonts w:ascii="Consolas" w:hAnsi="Consolas" w:cs="Consolas"/>
+          <w:sz w:val="20"/>
+          <w:szCs w:val="20"/>
+          <w:lang w:val="en-US"/>
+        </w:rPr>
+        <w:t>href</w:t>
+      </w:r>
+      <w:proofErr w:type="spellEnd"/>
+      <w:r>
+        <w:rPr>
+          <w:rFonts w:ascii="Consolas" w:hAnsi="Consolas" w:cs="Consolas"/>
+          <w:sz w:val="20"/>
+          <w:szCs w:val="20"/>
+          <w:lang w:val="en-US"/>
+        </w:rPr>
+        <w:t>="#"&gt;Home&lt;/a&gt;&lt;/li&gt;</w:t>
+      </w:r>
+    </w:p>
+    <w:p>
+      <w:pPr>
+        <w:autoSpaceDE w:val="0"/>
+        <w:autoSpaceDN w:val="0"/>
+        <w:adjustRightInd w:val="0"/>
+        <w:spacing w:after="0" w:line="240" w:lineRule="auto"/>
+        <w:rPr>
+          <w:rFonts w:ascii="Consolas" w:hAnsi="Consolas" w:cs="Consolas"/>
+          <w:sz w:val="20"/>
+          <w:szCs w:val="20"/>
+          <w:lang w:val="en-US"/>
+        </w:rPr>
+      </w:pPr>
+      <w:r>
+        <w:rPr>
+          <w:rFonts w:ascii="Consolas" w:hAnsi="Consolas" w:cs="Consolas"/>
+          <w:sz w:val="20"/>
+          <w:szCs w:val="20"/>
+          <w:lang w:val="en-US"/>
+        </w:rPr>
+        <w:t xml:space="preserve">                                    &lt;</w:t>
+      </w:r>
+      <w:proofErr w:type="gramStart"/>
+      <w:r>
+        <w:rPr>
+          <w:rFonts w:ascii="Consolas" w:hAnsi="Consolas" w:cs="Consolas"/>
+          <w:sz w:val="20"/>
+          <w:szCs w:val="20"/>
+          <w:lang w:val="en-US"/>
+        </w:rPr>
+        <w:t>li</w:t>
+      </w:r>
+      <w:proofErr w:type="gramEnd"/>
+      <w:r>
+        <w:rPr>
+          <w:rFonts w:ascii="Consolas" w:hAnsi="Consolas" w:cs="Consolas"/>
+          <w:sz w:val="20"/>
+          <w:szCs w:val="20"/>
+          <w:lang w:val="en-US"/>
+        </w:rPr>
+        <w:t xml:space="preserve">&gt;&lt;a </w:t>
+      </w:r>
+      <w:proofErr w:type="spellStart"/>
+      <w:r>
+        <w:rPr>
+          <w:rFonts w:ascii="Consolas" w:hAnsi="Consolas" w:cs="Consolas"/>
+          <w:sz w:val="20"/>
+          <w:szCs w:val="20"/>
+          <w:lang w:val="en-US"/>
+        </w:rPr>
+        <w:t>href</w:t>
+      </w:r>
+      <w:proofErr w:type="spellEnd"/>
+      <w:r>
+        <w:rPr>
+          <w:rFonts w:ascii="Consolas" w:hAnsi="Consolas" w:cs="Consolas"/>
+          <w:sz w:val="20"/>
+          <w:szCs w:val="20"/>
+          <w:lang w:val="en-US"/>
+        </w:rPr>
+        <w:t>="#"&gt;Work&lt;/a&gt;&lt;/li&gt;</w:t>
+      </w:r>
+    </w:p>
+    <w:p>
+      <w:pPr>
+        <w:autoSpaceDE w:val="0"/>
+        <w:autoSpaceDN w:val="0"/>
+        <w:adjustRightInd w:val="0"/>
+        <w:spacing w:after="0" w:line="240" w:lineRule="auto"/>
+        <w:rPr>
+          <w:rFonts w:ascii="Consolas" w:hAnsi="Consolas" w:cs="Consolas"/>
+          <w:sz w:val="20"/>
+          <w:szCs w:val="20"/>
+          <w:lang w:val="en-US"/>
+        </w:rPr>
+      </w:pPr>
+      <w:r>
+        <w:rPr>
+          <w:rFonts w:ascii="Consolas" w:hAnsi="Consolas" w:cs="Consolas"/>
+          <w:sz w:val="20"/>
+          <w:szCs w:val="20"/>
+          <w:lang w:val="en-US"/>
+        </w:rPr>
+        <w:t xml:space="preserve">                                    &lt;</w:t>
+      </w:r>
+      <w:proofErr w:type="gramStart"/>
+      <w:r>
+        <w:rPr>
+          <w:rFonts w:ascii="Consolas" w:hAnsi="Consolas" w:cs="Consolas"/>
+          <w:sz w:val="20"/>
+          <w:szCs w:val="20"/>
+          <w:lang w:val="en-US"/>
+        </w:rPr>
+        <w:t>li</w:t>
+      </w:r>
+      <w:proofErr w:type="gramEnd"/>
+      <w:r>
+        <w:rPr>
+          <w:rFonts w:ascii="Consolas" w:hAnsi="Consolas" w:cs="Consolas"/>
+          <w:sz w:val="20"/>
+          <w:szCs w:val="20"/>
+          <w:lang w:val="en-US"/>
+        </w:rPr>
+        <w:t xml:space="preserve">&gt;&lt;a </w:t>
+      </w:r>
+      <w:proofErr w:type="spellStart"/>
+      <w:r>
+        <w:rPr>
+          <w:rFonts w:ascii="Consolas" w:hAnsi="Consolas" w:cs="Consolas"/>
+          <w:sz w:val="20"/>
+          <w:szCs w:val="20"/>
+          <w:lang w:val="en-US"/>
+        </w:rPr>
+        <w:t>href</w:t>
+      </w:r>
+      <w:proofErr w:type="spellEnd"/>
+      <w:r>
+        <w:rPr>
+          <w:rFonts w:ascii="Consolas" w:hAnsi="Consolas" w:cs="Consolas"/>
+          <w:sz w:val="20"/>
+          <w:szCs w:val="20"/>
+          <w:lang w:val="en-US"/>
+        </w:rPr>
+        <w:t>="#"&gt;Blog&lt;/a&gt;&lt;/li&gt;</w:t>
+      </w:r>
+    </w:p>
+    <w:p>
+      <w:pPr>
+        <w:autoSpaceDE w:val="0"/>
+        <w:autoSpaceDN w:val="0"/>
+        <w:adjustRightInd w:val="0"/>
+        <w:spacing w:after="0" w:line="240" w:lineRule="auto"/>
+        <w:rPr>
+          <w:rFonts w:ascii="Consolas" w:hAnsi="Consolas" w:cs="Consolas"/>
+          <w:sz w:val="20"/>
+          <w:szCs w:val="20"/>
+          <w:lang w:val="en-US"/>
+        </w:rPr>
+      </w:pPr>
+      <w:r>
+        <w:rPr>
+          <w:rFonts w:ascii="Consolas" w:hAnsi="Consolas" w:cs="Consolas"/>
+          <w:sz w:val="20"/>
+          <w:szCs w:val="20"/>
+          <w:lang w:val="en-US"/>
+        </w:rPr>
+        <w:t xml:space="preserve">                                    &lt;</w:t>
+      </w:r>
+      <w:proofErr w:type="gramStart"/>
+      <w:r>
+        <w:rPr>
+          <w:rFonts w:ascii="Consolas" w:hAnsi="Consolas" w:cs="Consolas"/>
+          <w:sz w:val="20"/>
+          <w:szCs w:val="20"/>
+          <w:lang w:val="en-US"/>
+        </w:rPr>
+        <w:t>li</w:t>
+      </w:r>
+      <w:proofErr w:type="gramEnd"/>
+      <w:r>
+        <w:rPr>
+          <w:rFonts w:ascii="Consolas" w:hAnsi="Consolas" w:cs="Consolas"/>
+          <w:sz w:val="20"/>
+          <w:szCs w:val="20"/>
+          <w:lang w:val="en-US"/>
+        </w:rPr>
+        <w:t xml:space="preserve">&gt;&lt;a </w:t>
+      </w:r>
+      <w:proofErr w:type="spellStart"/>
+      <w:r>
+        <w:rPr>
+          <w:rFonts w:ascii="Consolas" w:hAnsi="Consolas" w:cs="Consolas"/>
+          <w:sz w:val="20"/>
+          <w:szCs w:val="20"/>
+          <w:lang w:val="en-US"/>
+        </w:rPr>
+        <w:t>href</w:t>
+      </w:r>
+      <w:proofErr w:type="spellEnd"/>
+      <w:r>
+        <w:rPr>
+          <w:rFonts w:ascii="Consolas" w:hAnsi="Consolas" w:cs="Consolas"/>
+          <w:sz w:val="20"/>
+          <w:szCs w:val="20"/>
+          <w:lang w:val="en-US"/>
+        </w:rPr>
+        <w:t>="#"&gt;Contact&lt;/a&gt;&lt;/li&gt;</w:t>
+      </w:r>
+    </w:p>
+    <w:p>
+      <w:pPr>
+        <w:autoSpaceDE w:val="0"/>
+        <w:autoSpaceDN w:val="0"/>
+        <w:adjustRightInd w:val="0"/>
+        <w:spacing w:after="0" w:line="240" w:lineRule="auto"/>
+        <w:rPr>
+          <w:rFonts w:ascii="Consolas" w:hAnsi="Consolas" w:cs="Consolas"/>
+          <w:sz w:val="20"/>
+          <w:szCs w:val="20"/>
+          <w:lang w:val="en-US"/>
+        </w:rPr>
+      </w:pPr>
+      <w:r>
+        <w:rPr>
+          <w:rFonts w:ascii="Consolas" w:hAnsi="Consolas" w:cs="Consolas"/>
+          <w:sz w:val="20"/>
+          <w:szCs w:val="20"/>
+          <w:lang w:val="en-US"/>
+        </w:rPr>
+        <w:t xml:space="preserve">                                &lt;/</w:t>
+      </w:r>
+      <w:proofErr w:type="spellStart"/>
+      <w:r>
+        <w:rPr>
+          <w:rFonts w:ascii="Consolas" w:hAnsi="Consolas" w:cs="Consolas"/>
+          <w:sz w:val="20"/>
+          <w:szCs w:val="20"/>
+          <w:lang w:val="en-US"/>
+        </w:rPr>
+        <w:t>ul</w:t>
+      </w:r>
+      <w:proofErr w:type="spellEnd"/>
+      <w:r>
+        <w:rPr>
+          <w:rFonts w:ascii="Consolas" w:hAnsi="Consolas" w:cs="Consolas"/>
+          <w:sz w:val="20"/>
+          <w:szCs w:val="20"/>
+          <w:lang w:val="en-US"/>
+        </w:rPr>
+        <w:t>&gt;</w:t>
+      </w:r>
+    </w:p>
+    <w:p>
+      <w:pPr>
+        <w:autoSpaceDE w:val="0"/>
+        <w:autoSpaceDN w:val="0"/>
+        <w:adjustRightInd w:val="0"/>
+        <w:spacing w:after="0" w:line="240" w:lineRule="auto"/>
+        <w:rPr>
+          <w:rFonts w:ascii="Consolas" w:hAnsi="Consolas" w:cs="Consolas"/>
+          <w:sz w:val="20"/>
+          <w:szCs w:val="20"/>
+          <w:lang w:val="en-US"/>
+        </w:rPr>
+      </w:pPr>
+      <w:r>
+        <w:rPr>
+          <w:rFonts w:ascii="Consolas" w:hAnsi="Consolas" w:cs="Consolas"/>
+          <w:sz w:val="20"/>
+          <w:szCs w:val="20"/>
+          <w:lang w:val="en-US"/>
+        </w:rPr>
+        <w:t xml:space="preserve">                                &lt;</w:t>
+      </w:r>
+      <w:proofErr w:type="spellStart"/>
+      <w:r>
+        <w:rPr>
+          <w:rFonts w:ascii="Consolas" w:hAnsi="Consolas" w:cs="Consolas"/>
+          <w:sz w:val="20"/>
+          <w:szCs w:val="20"/>
+          <w:lang w:val="en-US"/>
+        </w:rPr>
+        <w:t>ul</w:t>
+      </w:r>
+      <w:proofErr w:type="spellEnd"/>
+      <w:r>
+        <w:rPr>
+          <w:rFonts w:ascii="Consolas" w:hAnsi="Consolas" w:cs="Consolas"/>
+          <w:sz w:val="20"/>
+          <w:szCs w:val="20"/>
+          <w:lang w:val="en-US"/>
+        </w:rPr>
+        <w:t xml:space="preserve"> class="</w:t>
+      </w:r>
+      <w:proofErr w:type="spellStart"/>
+      <w:r>
+        <w:rPr>
+          <w:rFonts w:ascii="Consolas" w:hAnsi="Consolas" w:cs="Consolas"/>
+          <w:sz w:val="20"/>
+          <w:szCs w:val="20"/>
+          <w:lang w:val="en-US"/>
+        </w:rPr>
+        <w:t>subnav</w:t>
+      </w:r>
+      <w:proofErr w:type="spellEnd"/>
+      <w:r>
+        <w:rPr>
+          <w:rFonts w:ascii="Consolas" w:hAnsi="Consolas" w:cs="Consolas"/>
+          <w:sz w:val="20"/>
+          <w:szCs w:val="20"/>
+          <w:lang w:val="en-US"/>
+        </w:rPr>
+        <w:t>"&gt;</w:t>
+      </w:r>
+    </w:p>
+    <w:p>
+      <w:pPr>
+        <w:autoSpaceDE w:val="0"/>
+        <w:autoSpaceDN w:val="0"/>
+        <w:adjustRightInd w:val="0"/>
+        <w:spacing w:after="0" w:line="240" w:lineRule="auto"/>
+        <w:rPr>
+          <w:rFonts w:ascii="Consolas" w:hAnsi="Consolas" w:cs="Consolas"/>
+          <w:sz w:val="20"/>
+          <w:szCs w:val="20"/>
+          <w:lang w:val="en-US"/>
+        </w:rPr>
+      </w:pPr>
+      <w:r>
+        <w:rPr>
+          <w:rFonts w:ascii="Consolas" w:hAnsi="Consolas" w:cs="Consolas"/>
+          <w:sz w:val="20"/>
+          <w:szCs w:val="20"/>
+          <w:lang w:val="en-US"/>
+        </w:rPr>
+        <w:t xml:space="preserve">                                    &lt;</w:t>
+      </w:r>
+      <w:proofErr w:type="gramStart"/>
+      <w:r>
+        <w:rPr>
+          <w:rFonts w:ascii="Consolas" w:hAnsi="Consolas" w:cs="Consolas"/>
+          <w:sz w:val="20"/>
+          <w:szCs w:val="20"/>
+          <w:lang w:val="en-US"/>
+        </w:rPr>
+        <w:t>li</w:t>
+      </w:r>
+      <w:proofErr w:type="gramEnd"/>
+      <w:r>
+        <w:rPr>
+          <w:rFonts w:ascii="Consolas" w:hAnsi="Consolas" w:cs="Consolas"/>
+          <w:sz w:val="20"/>
+          <w:szCs w:val="20"/>
+          <w:lang w:val="en-US"/>
+        </w:rPr>
+        <w:t xml:space="preserve">&gt;&lt;a </w:t>
+      </w:r>
+      <w:proofErr w:type="spellStart"/>
+      <w:r>
+        <w:rPr>
+          <w:rFonts w:ascii="Consolas" w:hAnsi="Consolas" w:cs="Consolas"/>
+          <w:sz w:val="20"/>
+          <w:szCs w:val="20"/>
+          <w:lang w:val="en-US"/>
+        </w:rPr>
+        <w:t>href</w:t>
+      </w:r>
+      <w:proofErr w:type="spellEnd"/>
+      <w:r>
+        <w:rPr>
+          <w:rFonts w:ascii="Consolas" w:hAnsi="Consolas" w:cs="Consolas"/>
+          <w:sz w:val="20"/>
+          <w:szCs w:val="20"/>
+          <w:lang w:val="en-US"/>
+        </w:rPr>
+        <w:t>="#"&gt;Privacy&lt;/a&gt;&lt;/li&gt;</w:t>
+      </w:r>
+    </w:p>
+    <w:p>
+      <w:pPr>
+        <w:autoSpaceDE w:val="0"/>
+        <w:autoSpaceDN w:val="0"/>
+        <w:adjustRightInd w:val="0"/>
+        <w:spacing w:after="0" w:line="240" w:lineRule="auto"/>
+        <w:rPr>
+          <w:rFonts w:ascii="Consolas" w:hAnsi="Consolas" w:cs="Consolas"/>
+          <w:sz w:val="20"/>
+          <w:szCs w:val="20"/>
+          <w:lang w:val="en-US"/>
+        </w:rPr>
+      </w:pPr>
+      <w:r>
+        <w:rPr>
+          <w:rFonts w:ascii="Consolas" w:hAnsi="Consolas" w:cs="Consolas"/>
+          <w:sz w:val="20"/>
+          <w:szCs w:val="20"/>
+          <w:lang w:val="en-US"/>
+        </w:rPr>
+        <w:t xml:space="preserve">                                    &lt;</w:t>
+      </w:r>
+      <w:proofErr w:type="gramStart"/>
+      <w:r>
+        <w:rPr>
+          <w:rFonts w:ascii="Consolas" w:hAnsi="Consolas" w:cs="Consolas"/>
+          <w:sz w:val="20"/>
+          <w:szCs w:val="20"/>
+          <w:lang w:val="en-US"/>
+        </w:rPr>
+        <w:t>li</w:t>
+      </w:r>
+      <w:proofErr w:type="gramEnd"/>
+      <w:r>
+        <w:rPr>
+          <w:rFonts w:ascii="Consolas" w:hAnsi="Consolas" w:cs="Consolas"/>
+          <w:sz w:val="20"/>
+          <w:szCs w:val="20"/>
+          <w:lang w:val="en-US"/>
+        </w:rPr>
+        <w:t xml:space="preserve">&gt;&lt;a </w:t>
+      </w:r>
+      <w:proofErr w:type="spellStart"/>
+      <w:r>
+        <w:rPr>
+          <w:rFonts w:ascii="Consolas" w:hAnsi="Consolas" w:cs="Consolas"/>
+          <w:sz w:val="20"/>
+          <w:szCs w:val="20"/>
+          <w:lang w:val="en-US"/>
+        </w:rPr>
+        <w:t>href</w:t>
+      </w:r>
+      <w:proofErr w:type="spellEnd"/>
+      <w:r>
+        <w:rPr>
+          <w:rFonts w:ascii="Consolas" w:hAnsi="Consolas" w:cs="Consolas"/>
+          <w:sz w:val="20"/>
+          <w:szCs w:val="20"/>
+          <w:lang w:val="en-US"/>
+        </w:rPr>
+        <w:t>="#"&gt;Terms&lt;/a&gt;&lt;/li&gt;</w:t>
+      </w:r>
+    </w:p>
+    <w:p>
+      <w:pPr>
+        <w:autoSpaceDE w:val="0"/>
+        <w:autoSpaceDN w:val="0"/>
+        <w:adjustRightInd w:val="0"/>
+        <w:spacing w:after="0" w:line="240" w:lineRule="auto"/>
+        <w:rPr>
+          <w:rFonts w:ascii="Consolas" w:hAnsi="Consolas" w:cs="Consolas"/>
+          <w:sz w:val="20"/>
+          <w:szCs w:val="20"/>
+          <w:lang w:val="en-US"/>
+        </w:rPr>
+      </w:pPr>
+      <w:r>
+        <w:rPr>
+          <w:rFonts w:ascii="Consolas" w:hAnsi="Consolas" w:cs="Consolas"/>
+          <w:sz w:val="20"/>
+          <w:szCs w:val="20"/>
+          <w:lang w:val="en-US"/>
+        </w:rPr>
+        <w:t xml:space="preserve">                                    &lt;</w:t>
+      </w:r>
+      <w:proofErr w:type="gramStart"/>
+      <w:r>
+        <w:rPr>
+          <w:rFonts w:ascii="Consolas" w:hAnsi="Consolas" w:cs="Consolas"/>
+          <w:sz w:val="20"/>
+          <w:szCs w:val="20"/>
+          <w:lang w:val="en-US"/>
+        </w:rPr>
+        <w:t>li</w:t>
+      </w:r>
+      <w:proofErr w:type="gramEnd"/>
+      <w:r>
+        <w:rPr>
+          <w:rFonts w:ascii="Consolas" w:hAnsi="Consolas" w:cs="Consolas"/>
+          <w:sz w:val="20"/>
+          <w:szCs w:val="20"/>
+          <w:lang w:val="en-US"/>
+        </w:rPr>
+        <w:t xml:space="preserve">&gt;&lt;a </w:t>
+      </w:r>
+      <w:proofErr w:type="spellStart"/>
+      <w:r>
+        <w:rPr>
+          <w:rFonts w:ascii="Consolas" w:hAnsi="Consolas" w:cs="Consolas"/>
+          <w:sz w:val="20"/>
+          <w:szCs w:val="20"/>
+          <w:lang w:val="en-US"/>
+        </w:rPr>
+        <w:t>href</w:t>
+      </w:r>
+      <w:proofErr w:type="spellEnd"/>
+      <w:r>
+        <w:rPr>
+          <w:rFonts w:ascii="Consolas" w:hAnsi="Consolas" w:cs="Consolas"/>
+          <w:sz w:val="20"/>
+          <w:szCs w:val="20"/>
+          <w:lang w:val="en-US"/>
+        </w:rPr>
+        <w:t>="#"&gt;Advertise&lt;/a&gt;&lt;/li&gt;</w:t>
+      </w:r>
+    </w:p>
+    <w:p>
+      <w:pPr>
+        <w:autoSpaceDE w:val="0"/>
+        <w:autoSpaceDN w:val="0"/>
+        <w:adjustRightInd w:val="0"/>
+        <w:spacing w:after="0" w:line="240" w:lineRule="auto"/>
+        <w:rPr>
+          <w:rFonts w:ascii="Consolas" w:hAnsi="Consolas" w:cs="Consolas"/>
+          <w:sz w:val="20"/>
+          <w:szCs w:val="20"/>
+          <w:lang w:val="en-US"/>
+        </w:rPr>
+      </w:pPr>
+      <w:r>
+        <w:rPr>
+          <w:rFonts w:ascii="Consolas" w:hAnsi="Consolas" w:cs="Consolas"/>
+          <w:sz w:val="20"/>
+          <w:szCs w:val="20"/>
+          <w:lang w:val="en-US"/>
+        </w:rPr>
+        <w:t xml:space="preserve">                                    &lt;</w:t>
+      </w:r>
+      <w:proofErr w:type="gramStart"/>
+      <w:r>
+        <w:rPr>
+          <w:rFonts w:ascii="Consolas" w:hAnsi="Consolas" w:cs="Consolas"/>
+          <w:sz w:val="20"/>
+          <w:szCs w:val="20"/>
+          <w:lang w:val="en-US"/>
+        </w:rPr>
+        <w:t>li</w:t>
+      </w:r>
+      <w:proofErr w:type="gramEnd"/>
+      <w:r>
+        <w:rPr>
+          <w:rFonts w:ascii="Consolas" w:hAnsi="Consolas" w:cs="Consolas"/>
+          <w:sz w:val="20"/>
+          <w:szCs w:val="20"/>
+          <w:lang w:val="en-US"/>
+        </w:rPr>
+        <w:t xml:space="preserve">&gt;&lt;a </w:t>
+      </w:r>
+      <w:proofErr w:type="spellStart"/>
+      <w:r>
+        <w:rPr>
+          <w:rFonts w:ascii="Consolas" w:hAnsi="Consolas" w:cs="Consolas"/>
+          <w:sz w:val="20"/>
+          <w:szCs w:val="20"/>
+          <w:lang w:val="en-US"/>
+        </w:rPr>
+        <w:t>href</w:t>
+      </w:r>
+      <w:proofErr w:type="spellEnd"/>
+      <w:r>
+        <w:rPr>
+          <w:rFonts w:ascii="Consolas" w:hAnsi="Consolas" w:cs="Consolas"/>
+          <w:sz w:val="20"/>
+          <w:szCs w:val="20"/>
+          <w:lang w:val="en-US"/>
+        </w:rPr>
+        <w:t>="#"&gt;Affiliates&lt;/a&gt;&lt;/li&gt;</w:t>
+      </w:r>
+    </w:p>
+    <w:p>
+      <w:pPr>
+        <w:autoSpaceDE w:val="0"/>
+        <w:autoSpaceDN w:val="0"/>
+        <w:adjustRightInd w:val="0"/>
+        <w:spacing w:after="0" w:line="240" w:lineRule="auto"/>
+        <w:rPr>
+          <w:rFonts w:ascii="Consolas" w:hAnsi="Consolas" w:cs="Consolas"/>
+          <w:sz w:val="20"/>
+          <w:szCs w:val="20"/>
+          <w:lang w:val="en-US"/>
+        </w:rPr>
+      </w:pPr>
+      <w:r>
+        <w:rPr>
+          <w:rFonts w:ascii="Consolas" w:hAnsi="Consolas" w:cs="Consolas"/>
+          <w:sz w:val="20"/>
+          <w:szCs w:val="20"/>
+          <w:lang w:val="en-US"/>
+        </w:rPr>
+        <w:t xml:space="preserve">                                    &lt;</w:t>
+      </w:r>
+      <w:proofErr w:type="gramStart"/>
+      <w:r>
+        <w:rPr>
+          <w:rFonts w:ascii="Consolas" w:hAnsi="Consolas" w:cs="Consolas"/>
+          <w:sz w:val="20"/>
+          <w:szCs w:val="20"/>
+          <w:lang w:val="en-US"/>
+        </w:rPr>
+        <w:t>li</w:t>
+      </w:r>
+      <w:proofErr w:type="gramEnd"/>
+      <w:r>
+        <w:rPr>
+          <w:rFonts w:ascii="Consolas" w:hAnsi="Consolas" w:cs="Consolas"/>
+          <w:sz w:val="20"/>
+          <w:szCs w:val="20"/>
+          <w:lang w:val="en-US"/>
+        </w:rPr>
+        <w:t xml:space="preserve">&gt;&lt;a </w:t>
+      </w:r>
+      <w:proofErr w:type="spellStart"/>
+      <w:r>
+        <w:rPr>
+          <w:rFonts w:ascii="Consolas" w:hAnsi="Consolas" w:cs="Consolas"/>
+          <w:sz w:val="20"/>
+          <w:szCs w:val="20"/>
+          <w:lang w:val="en-US"/>
+        </w:rPr>
+        <w:t>href</w:t>
+      </w:r>
+      <w:proofErr w:type="spellEnd"/>
+      <w:r>
+        <w:rPr>
+          <w:rFonts w:ascii="Consolas" w:hAnsi="Consolas" w:cs="Consolas"/>
+          <w:sz w:val="20"/>
+          <w:szCs w:val="20"/>
+          <w:lang w:val="en-US"/>
+        </w:rPr>
+        <w:t>="#"&gt;Newsletter&lt;/a&gt;&lt;/li&gt;</w:t>
+      </w:r>
+    </w:p>
+    <w:p>
+      <w:pPr>
+        <w:autoSpaceDE w:val="0"/>
+        <w:autoSpaceDN w:val="0"/>
+        <w:adjustRightInd w:val="0"/>
+        <w:spacing w:after="0" w:line="240" w:lineRule="auto"/>
+        <w:rPr>
+          <w:rFonts w:ascii="Consolas" w:hAnsi="Consolas" w:cs="Consolas"/>
+          <w:sz w:val="20"/>
+          <w:szCs w:val="20"/>
+          <w:lang w:val="en-US"/>
+        </w:rPr>
+      </w:pPr>
+      <w:r>
+        <w:rPr>
+          <w:rFonts w:ascii="Consolas" w:hAnsi="Consolas" w:cs="Consolas"/>
+          <w:sz w:val="20"/>
+          <w:szCs w:val="20"/>
+          <w:lang w:val="en-US"/>
+        </w:rPr>
+        <w:t xml:space="preserve">                                    &lt;</w:t>
+      </w:r>
+      <w:proofErr w:type="gramStart"/>
+      <w:r>
+        <w:rPr>
+          <w:rFonts w:ascii="Consolas" w:hAnsi="Consolas" w:cs="Consolas"/>
+          <w:sz w:val="20"/>
+          <w:szCs w:val="20"/>
+          <w:lang w:val="en-US"/>
+        </w:rPr>
+        <w:t>li</w:t>
+      </w:r>
+      <w:proofErr w:type="gramEnd"/>
+      <w:r>
+        <w:rPr>
+          <w:rFonts w:ascii="Consolas" w:hAnsi="Consolas" w:cs="Consolas"/>
+          <w:sz w:val="20"/>
+          <w:szCs w:val="20"/>
+          <w:lang w:val="en-US"/>
+        </w:rPr>
+        <w:t xml:space="preserve">&gt;&lt;a </w:t>
+      </w:r>
+      <w:proofErr w:type="spellStart"/>
+      <w:r>
+        <w:rPr>
+          <w:rFonts w:ascii="Consolas" w:hAnsi="Consolas" w:cs="Consolas"/>
+          <w:sz w:val="20"/>
+          <w:szCs w:val="20"/>
+          <w:lang w:val="en-US"/>
+        </w:rPr>
+        <w:t>href</w:t>
+      </w:r>
+      <w:proofErr w:type="spellEnd"/>
+      <w:r>
+        <w:rPr>
+          <w:rFonts w:ascii="Consolas" w:hAnsi="Consolas" w:cs="Consolas"/>
+          <w:sz w:val="20"/>
+          <w:szCs w:val="20"/>
+          <w:lang w:val="en-US"/>
+        </w:rPr>
+        <w:t>="#"&gt;About&lt;/a&gt;&lt;/li&gt;</w:t>
+      </w:r>
+    </w:p>
+    <w:p>
+      <w:pPr>
+        <w:autoSpaceDE w:val="0"/>
+        <w:autoSpaceDN w:val="0"/>
+        <w:adjustRightInd w:val="0"/>
+        <w:spacing w:after="0" w:line="240" w:lineRule="auto"/>
+        <w:rPr>
+          <w:rFonts w:ascii="Consolas" w:hAnsi="Consolas" w:cs="Consolas"/>
+          <w:sz w:val="20"/>
+          <w:szCs w:val="20"/>
+          <w:lang w:val="en-US"/>
+        </w:rPr>
+      </w:pPr>
+      <w:r>
+        <w:rPr>
+          <w:rFonts w:ascii="Consolas" w:hAnsi="Consolas" w:cs="Consolas"/>
+          <w:sz w:val="20"/>
+          <w:szCs w:val="20"/>
+          <w:lang w:val="en-US"/>
+        </w:rPr>
+        <w:t xml:space="preserve">                                    &lt;</w:t>
+      </w:r>
+      <w:proofErr w:type="gramStart"/>
+      <w:r>
+        <w:rPr>
+          <w:rFonts w:ascii="Consolas" w:hAnsi="Consolas" w:cs="Consolas"/>
+          <w:sz w:val="20"/>
+          <w:szCs w:val="20"/>
+          <w:lang w:val="en-US"/>
+        </w:rPr>
+        <w:t>li</w:t>
+      </w:r>
+      <w:proofErr w:type="gramEnd"/>
+      <w:r>
+        <w:rPr>
+          <w:rFonts w:ascii="Consolas" w:hAnsi="Consolas" w:cs="Consolas"/>
+          <w:sz w:val="20"/>
+          <w:szCs w:val="20"/>
+          <w:lang w:val="en-US"/>
+        </w:rPr>
+        <w:t xml:space="preserve">&gt;&lt;a </w:t>
+      </w:r>
+      <w:proofErr w:type="spellStart"/>
+      <w:r>
+        <w:rPr>
+          <w:rFonts w:ascii="Consolas" w:hAnsi="Consolas" w:cs="Consolas"/>
+          <w:sz w:val="20"/>
+          <w:szCs w:val="20"/>
+          <w:lang w:val="en-US"/>
+        </w:rPr>
+        <w:t>href</w:t>
+      </w:r>
+      <w:proofErr w:type="spellEnd"/>
+      <w:r>
+        <w:rPr>
+          <w:rFonts w:ascii="Consolas" w:hAnsi="Consolas" w:cs="Consolas"/>
+          <w:sz w:val="20"/>
+          <w:szCs w:val="20"/>
+          <w:lang w:val="en-US"/>
+        </w:rPr>
+        <w:t>="#"&gt;Contact Us&lt;/a&gt;&lt;/li&gt;</w:t>
+      </w:r>
+    </w:p>
+    <w:p>
+      <w:pPr>
+        <w:autoSpaceDE w:val="0"/>
+        <w:autoSpaceDN w:val="0"/>
+        <w:adjustRightInd w:val="0"/>
+        <w:spacing w:after="0" w:line="240" w:lineRule="auto"/>
+        <w:rPr>
+          <w:rFonts w:ascii="Consolas" w:hAnsi="Consolas" w:cs="Consolas"/>
+          <w:sz w:val="20"/>
+          <w:szCs w:val="20"/>
+          <w:lang w:val="en-US"/>
+        </w:rPr>
+      </w:pPr>
+      <w:r>
+        <w:rPr>
+          <w:rFonts w:ascii="Consolas" w:hAnsi="Consolas" w:cs="Consolas"/>
+          <w:sz w:val="20"/>
+          <w:szCs w:val="20"/>
+          <w:lang w:val="en-US"/>
+        </w:rPr>
+        <w:t xml:space="preserve">                                &lt;/</w:t>
+      </w:r>
+      <w:proofErr w:type="spellStart"/>
+      <w:r>
+        <w:rPr>
+          <w:rFonts w:ascii="Consolas" w:hAnsi="Consolas" w:cs="Consolas"/>
+          <w:sz w:val="20"/>
+          <w:szCs w:val="20"/>
+          <w:lang w:val="en-US"/>
+        </w:rPr>
+        <w:t>ul</w:t>
+      </w:r>
+      <w:proofErr w:type="spellEnd"/>
+      <w:r>
+        <w:rPr>
+          <w:rFonts w:ascii="Consolas" w:hAnsi="Consolas" w:cs="Consolas"/>
+          <w:sz w:val="20"/>
+          <w:szCs w:val="20"/>
+          <w:lang w:val="en-US"/>
+        </w:rPr>
+        <w:t>&gt;</w:t>
+      </w:r>
+    </w:p>
+    <w:p>
+      <w:pPr>
+        <w:autoSpaceDE w:val="0"/>
+        <w:autoSpaceDN w:val="0"/>
+        <w:adjustRightInd w:val="0"/>
+        <w:spacing w:after="0" w:line="240" w:lineRule="auto"/>
+        <w:rPr>
+          <w:rFonts w:ascii="Consolas" w:hAnsi="Consolas" w:cs="Consolas"/>
+          <w:sz w:val="20"/>
+          <w:szCs w:val="20"/>
+          <w:lang w:val="en-US"/>
+        </w:rPr>
+      </w:pPr>
+      <w:r>
+        <w:rPr>
+          <w:rFonts w:ascii="Consolas" w:hAnsi="Consolas" w:cs="Consolas"/>
+          <w:sz w:val="20"/>
+          <w:szCs w:val="20"/>
+          <w:lang w:val="en-US"/>
+        </w:rPr>
+        <w:t xml:space="preserve">                            &lt;/div&gt;</w:t>
+      </w:r>
+    </w:p>
+    <w:p>
+      <w:pPr>
+        <w:autoSpaceDE w:val="0"/>
+        <w:autoSpaceDN w:val="0"/>
+        <w:adjustRightInd w:val="0"/>
+        <w:spacing w:after="0" w:line="240" w:lineRule="auto"/>
+        <w:rPr>
+          <w:rFonts w:ascii="Consolas" w:hAnsi="Consolas" w:cs="Consolas"/>
+          <w:sz w:val="20"/>
+          <w:szCs w:val="20"/>
+          <w:lang w:val="en-US"/>
+        </w:rPr>
+      </w:pPr>
+      <w:r>
+        <w:rPr>
+          <w:rFonts w:ascii="Consolas" w:hAnsi="Consolas" w:cs="Consolas"/>
+          <w:sz w:val="20"/>
+          <w:szCs w:val="20"/>
+          <w:lang w:val="en-US"/>
+        </w:rPr>
+        <w:t xml:space="preserve">                        &lt;/div&gt;</w:t>
+      </w:r>
+    </w:p>
+    <w:p>
+      <w:pPr>
+        <w:autoSpaceDE w:val="0"/>
+        <w:autoSpaceDN w:val="0"/>
+        <w:adjustRightInd w:val="0"/>
+        <w:spacing w:after="0" w:line="240" w:lineRule="auto"/>
+        <w:rPr>
+          <w:rFonts w:ascii="Consolas" w:hAnsi="Consolas" w:cs="Consolas"/>
+          <w:sz w:val="20"/>
+          <w:szCs w:val="20"/>
+          <w:lang w:val="en-US"/>
+        </w:rPr>
+      </w:pPr>
+      <w:r>
+        <w:rPr>
+          <w:rFonts w:ascii="Consolas" w:hAnsi="Consolas" w:cs="Consolas"/>
+          <w:sz w:val="20"/>
+          <w:szCs w:val="20"/>
+          <w:lang w:val="en-US"/>
+        </w:rPr>
+        <w:t xml:space="preserve">                    &lt;/div&gt;</w:t>
+      </w:r>
+    </w:p>
+    <w:p>
+      <w:pPr>
+        <w:autoSpaceDE w:val="0"/>
+        <w:autoSpaceDN w:val="0"/>
+        <w:adjustRightInd w:val="0"/>
+        <w:spacing w:after="0" w:line="240" w:lineRule="auto"/>
+        <w:rPr>
+          <w:rFonts w:ascii="Consolas" w:hAnsi="Consolas" w:cs="Consolas"/>
+          <w:sz w:val="20"/>
+          <w:szCs w:val="20"/>
+          <w:lang w:val="en-US"/>
+        </w:rPr>
+      </w:pPr>
+      <w:r>
+        <w:rPr>
+          <w:rFonts w:ascii="Consolas" w:hAnsi="Consolas" w:cs="Consolas"/>
+          <w:sz w:val="20"/>
+          <w:szCs w:val="20"/>
+          <w:lang w:val="en-US"/>
+        </w:rPr>
+        <w:t xml:space="preserve">                &lt;/div&gt;</w:t>
+      </w:r>
+    </w:p>
+    <w:p>
+      <w:pPr>
+        <w:autoSpaceDE w:val="0"/>
+        <w:autoSpaceDN w:val="0"/>
+        <w:adjustRightInd w:val="0"/>
+        <w:spacing w:after="0" w:line="240" w:lineRule="auto"/>
+        <w:rPr>
+          <w:rFonts w:ascii="Consolas" w:hAnsi="Consolas" w:cs="Consolas"/>
+          <w:sz w:val="20"/>
+          <w:szCs w:val="20"/>
+          <w:lang w:val="en-US"/>
+        </w:rPr>
+      </w:pPr>
+      <w:r>
+        <w:rPr>
+          <w:rFonts w:ascii="Consolas" w:hAnsi="Consolas" w:cs="Consolas"/>
+          <w:sz w:val="20"/>
+          <w:szCs w:val="20"/>
+          <w:lang w:val="en-US"/>
+        </w:rPr>
+        <w:t xml:space="preserve">            &lt;/div&gt;            </w:t>
+      </w:r>
+    </w:p>
+    <w:p>
+      <w:pPr>
+        <w:autoSpaceDE w:val="0"/>
+        <w:autoSpaceDN w:val="0"/>
+        <w:adjustRightInd w:val="0"/>
+        <w:spacing w:after="0" w:line="240" w:lineRule="auto"/>
+        <w:rPr>
+          <w:rFonts w:ascii="Consolas" w:hAnsi="Consolas" w:cs="Consolas"/>
+          <w:sz w:val="20"/>
+          <w:szCs w:val="20"/>
+          <w:lang w:val="en-US"/>
+        </w:rPr>
+      </w:pPr>
+      <w:r>
+        <w:rPr>
+          <w:rFonts w:ascii="Consolas" w:hAnsi="Consolas" w:cs="Consolas"/>
+          <w:sz w:val="20"/>
+          <w:szCs w:val="20"/>
+          <w:lang w:val="en-US"/>
+        </w:rPr>
+        <w:t xml:space="preserve">        &lt;/header&gt;</w:t>
+      </w:r>
+    </w:p>
+    <w:p>
+      <w:pPr>
+        <w:autoSpaceDE w:val="0"/>
+        <w:autoSpaceDN w:val="0"/>
+        <w:adjustRightInd w:val="0"/>
+        <w:spacing w:after="0" w:line="240" w:lineRule="auto"/>
+        <w:rPr>
+          <w:rFonts w:ascii="Consolas" w:hAnsi="Consolas" w:cs="Consolas"/>
+          <w:sz w:val="20"/>
+          <w:szCs w:val="20"/>
+          <w:lang w:val="en-US"/>
+        </w:rPr>
+      </w:pPr>
+      <w:r>
+        <w:rPr>
+          <w:rFonts w:ascii="Consolas" w:hAnsi="Consolas" w:cs="Consolas"/>
+          <w:sz w:val="20"/>
+          <w:szCs w:val="20"/>
+          <w:lang w:val="en-US"/>
+        </w:rPr>
+        <w:t xml:space="preserve">        &lt;section class="header-2-sub </w:t>
+      </w:r>
+      <w:proofErr w:type="spellStart"/>
+      <w:r>
+        <w:rPr>
+          <w:rFonts w:ascii="Consolas" w:hAnsi="Consolas" w:cs="Consolas"/>
+          <w:sz w:val="20"/>
+          <w:szCs w:val="20"/>
+          <w:lang w:val="en-US"/>
+        </w:rPr>
+        <w:t>bg</w:t>
+      </w:r>
+      <w:proofErr w:type="spellEnd"/>
+      <w:r>
+        <w:rPr>
+          <w:rFonts w:ascii="Consolas" w:hAnsi="Consolas" w:cs="Consolas"/>
+          <w:sz w:val="20"/>
+          <w:szCs w:val="20"/>
+          <w:lang w:val="en-US"/>
+        </w:rPr>
+        <w:t>-midnight-blue"&gt;</w:t>
+      </w:r>
+    </w:p>
+    <w:p>
+      <w:pPr>
+        <w:autoSpaceDE w:val="0"/>
+        <w:autoSpaceDN w:val="0"/>
+        <w:adjustRightInd w:val="0"/>
+        <w:spacing w:after="0" w:line="240" w:lineRule="auto"/>
+        <w:rPr>
+          <w:rFonts w:ascii="Consolas" w:hAnsi="Consolas" w:cs="Consolas"/>
+          <w:sz w:val="20"/>
+          <w:szCs w:val="20"/>
+          <w:lang w:val="en-US"/>
+        </w:rPr>
+      </w:pPr>
+      <w:r>
+        <w:rPr>
+          <w:rFonts w:ascii="Consolas" w:hAnsi="Consolas" w:cs="Consolas"/>
+          <w:sz w:val="20"/>
+          <w:szCs w:val="20"/>
+          <w:lang w:val="en-US"/>
+        </w:rPr>
+        <w:t xml:space="preserve">            &lt;div class="background"&gt;&amp;</w:t>
+      </w:r>
+      <w:proofErr w:type="spellStart"/>
+      <w:proofErr w:type="gramStart"/>
+      <w:r>
+        <w:rPr>
+          <w:rFonts w:ascii="Consolas" w:hAnsi="Consolas" w:cs="Consolas"/>
+          <w:sz w:val="20"/>
+          <w:szCs w:val="20"/>
+          <w:lang w:val="en-US"/>
+        </w:rPr>
+        <w:t>nbsp</w:t>
+      </w:r>
+      <w:proofErr w:type="spellEnd"/>
+      <w:r>
+        <w:rPr>
+          <w:rFonts w:ascii="Consolas" w:hAnsi="Consolas" w:cs="Consolas"/>
+          <w:sz w:val="20"/>
+          <w:szCs w:val="20"/>
+          <w:lang w:val="en-US"/>
+        </w:rPr>
+        <w:t>;</w:t>
+      </w:r>
+      <w:proofErr w:type="gramEnd"/>
+      <w:r>
+        <w:rPr>
+          <w:rFonts w:ascii="Consolas" w:hAnsi="Consolas" w:cs="Consolas"/>
+          <w:sz w:val="20"/>
+          <w:szCs w:val="20"/>
+          <w:lang w:val="en-US"/>
+        </w:rPr>
+        <w:t>&lt;/div&gt;</w:t>
+      </w:r>
+    </w:p>
+    <w:p>
+      <w:pPr>
+        <w:autoSpaceDE w:val="0"/>
+        <w:autoSpaceDN w:val="0"/>
+        <w:adjustRightInd w:val="0"/>
+        <w:spacing w:after="0" w:line="240" w:lineRule="auto"/>
+        <w:rPr>
+          <w:rFonts w:ascii="Consolas" w:hAnsi="Consolas" w:cs="Consolas"/>
+          <w:sz w:val="20"/>
+          <w:szCs w:val="20"/>
+          <w:lang w:val="en-US"/>
+        </w:rPr>
+      </w:pPr>
+      <w:r>
+        <w:rPr>
+          <w:rFonts w:ascii="Consolas" w:hAnsi="Consolas" w:cs="Consolas"/>
+          <w:sz w:val="20"/>
+          <w:szCs w:val="20"/>
+          <w:lang w:val="en-US"/>
+        </w:rPr>
+        <w:lastRenderedPageBreak/>
+        <w:t xml:space="preserve">            &lt;div class="container"&gt;</w:t>
+      </w:r>
+    </w:p>
+    <w:p>
+      <w:pPr>
+        <w:autoSpaceDE w:val="0"/>
+        <w:autoSpaceDN w:val="0"/>
+        <w:adjustRightInd w:val="0"/>
+        <w:spacing w:after="0" w:line="240" w:lineRule="auto"/>
+        <w:rPr>
+          <w:rFonts w:ascii="Consolas" w:hAnsi="Consolas" w:cs="Consolas"/>
+          <w:sz w:val="20"/>
+          <w:szCs w:val="20"/>
+          <w:lang w:val="en-US"/>
+        </w:rPr>
+      </w:pPr>
+      <w:r>
+        <w:rPr>
+          <w:rFonts w:ascii="Consolas" w:hAnsi="Consolas" w:cs="Consolas"/>
+          <w:sz w:val="20"/>
+          <w:szCs w:val="20"/>
+          <w:lang w:val="en-US"/>
+        </w:rPr>
+        <w:t xml:space="preserve">                &lt;div class="row"&gt;</w:t>
+      </w:r>
+    </w:p>
+    <w:p>
+      <w:pPr>
+        <w:autoSpaceDE w:val="0"/>
+        <w:autoSpaceDN w:val="0"/>
+        <w:adjustRightInd w:val="0"/>
+        <w:spacing w:after="0" w:line="240" w:lineRule="auto"/>
+        <w:rPr>
+          <w:rFonts w:ascii="Consolas" w:hAnsi="Consolas" w:cs="Consolas"/>
+          <w:sz w:val="20"/>
+          <w:szCs w:val="20"/>
+          <w:lang w:val="en-US"/>
+        </w:rPr>
+      </w:pPr>
+      <w:r>
+        <w:rPr>
+          <w:rFonts w:ascii="Consolas" w:hAnsi="Consolas" w:cs="Consolas"/>
+          <w:sz w:val="20"/>
+          <w:szCs w:val="20"/>
+          <w:lang w:val="en-US"/>
+        </w:rPr>
+        <w:t xml:space="preserve">                    &lt;div class="span8 offset2"&gt;</w:t>
+      </w:r>
+    </w:p>
+    <w:p>
+      <w:pPr>
+        <w:autoSpaceDE w:val="0"/>
+        <w:autoSpaceDN w:val="0"/>
+        <w:adjustRightInd w:val="0"/>
+        <w:spacing w:after="0" w:line="240" w:lineRule="auto"/>
+        <w:rPr>
+          <w:rFonts w:ascii="Consolas" w:hAnsi="Consolas" w:cs="Consolas"/>
+          <w:sz w:val="20"/>
+          <w:szCs w:val="20"/>
+          <w:lang w:val="en-US"/>
+        </w:rPr>
+      </w:pPr>
+      <w:r>
+        <w:rPr>
+          <w:rFonts w:ascii="Consolas" w:hAnsi="Consolas" w:cs="Consolas"/>
+          <w:sz w:val="20"/>
+          <w:szCs w:val="20"/>
+          <w:lang w:val="en-US"/>
+        </w:rPr>
+        <w:t xml:space="preserve">                        &lt;div class="hero-unit"&gt;</w:t>
+      </w:r>
+    </w:p>
+    <w:p>
+      <w:pPr>
+        <w:autoSpaceDE w:val="0"/>
+        <w:autoSpaceDN w:val="0"/>
+        <w:adjustRightInd w:val="0"/>
+        <w:spacing w:after="0" w:line="240" w:lineRule="auto"/>
+        <w:rPr>
+          <w:rFonts w:ascii="Consolas" w:hAnsi="Consolas" w:cs="Consolas"/>
+          <w:sz w:val="20"/>
+          <w:szCs w:val="20"/>
+          <w:lang w:val="en-US"/>
+        </w:rPr>
+      </w:pPr>
+      <w:r>
+        <w:rPr>
+          <w:rFonts w:ascii="Consolas" w:hAnsi="Consolas" w:cs="Consolas"/>
+          <w:sz w:val="20"/>
+          <w:szCs w:val="20"/>
+          <w:lang w:val="en-US"/>
+        </w:rPr>
+        <w:t xml:space="preserve">                            &lt;h1&gt;</w:t>
+      </w:r>
+      <w:proofErr w:type="gramStart"/>
+      <w:r>
+        <w:rPr>
+          <w:rFonts w:ascii="Consolas" w:hAnsi="Consolas" w:cs="Consolas"/>
+          <w:sz w:val="20"/>
+          <w:szCs w:val="20"/>
+          <w:lang w:val="en-US"/>
+        </w:rPr>
+        <w:t>We’re</w:t>
+      </w:r>
+      <w:proofErr w:type="gramEnd"/>
+      <w:r>
+        <w:rPr>
+          <w:rFonts w:ascii="Consolas" w:hAnsi="Consolas" w:cs="Consolas"/>
+          <w:sz w:val="20"/>
+          <w:szCs w:val="20"/>
+          <w:lang w:val="en-US"/>
+        </w:rPr>
+        <w:t xml:space="preserve"> making something interesting, creative amazing and awesome products amazing&lt;/h1&gt;</w:t>
+      </w:r>
+    </w:p>
+    <w:p>
+      <w:pPr>
+        <w:autoSpaceDE w:val="0"/>
+        <w:autoSpaceDN w:val="0"/>
+        <w:adjustRightInd w:val="0"/>
+        <w:spacing w:after="0" w:line="240" w:lineRule="auto"/>
+        <w:rPr>
+          <w:rFonts w:ascii="Consolas" w:hAnsi="Consolas" w:cs="Consolas"/>
+          <w:sz w:val="20"/>
+          <w:szCs w:val="20"/>
+          <w:lang w:val="en-US"/>
+        </w:rPr>
+      </w:pPr>
+      <w:r>
+        <w:rPr>
+          <w:rFonts w:ascii="Consolas" w:hAnsi="Consolas" w:cs="Consolas"/>
+          <w:sz w:val="20"/>
+          <w:szCs w:val="20"/>
+          <w:lang w:val="en-US"/>
+        </w:rPr>
+        <w:t xml:space="preserve">                            &lt;p&gt;YOU HAVE EARNED $15 FOR THIS ORDER&lt;/p&gt;</w:t>
+      </w:r>
+    </w:p>
+    <w:p>
+      <w:pPr>
+        <w:autoSpaceDE w:val="0"/>
+        <w:autoSpaceDN w:val="0"/>
+        <w:adjustRightInd w:val="0"/>
+        <w:spacing w:after="0" w:line="240" w:lineRule="auto"/>
+        <w:rPr>
+          <w:rFonts w:ascii="Consolas" w:hAnsi="Consolas" w:cs="Consolas"/>
+          <w:sz w:val="20"/>
+          <w:szCs w:val="20"/>
+          <w:lang w:val="en-US"/>
+        </w:rPr>
+      </w:pPr>
+      <w:r>
+        <w:rPr>
+          <w:rFonts w:ascii="Consolas" w:hAnsi="Consolas" w:cs="Consolas"/>
+          <w:sz w:val="20"/>
+          <w:szCs w:val="20"/>
+          <w:lang w:val="en-US"/>
+        </w:rPr>
+        <w:t xml:space="preserve">                        &lt;/div&gt;</w:t>
+      </w:r>
+    </w:p>
+    <w:p>
+      <w:pPr>
+        <w:autoSpaceDE w:val="0"/>
+        <w:autoSpaceDN w:val="0"/>
+        <w:adjustRightInd w:val="0"/>
+        <w:spacing w:after="0" w:line="240" w:lineRule="auto"/>
+        <w:rPr>
+          <w:rFonts w:ascii="Consolas" w:hAnsi="Consolas" w:cs="Consolas"/>
+          <w:sz w:val="20"/>
+          <w:szCs w:val="20"/>
+          <w:lang w:val="en-US"/>
+        </w:rPr>
+      </w:pPr>
+      <w:r>
+        <w:rPr>
+          <w:rFonts w:ascii="Consolas" w:hAnsi="Consolas" w:cs="Consolas"/>
+          <w:sz w:val="20"/>
+          <w:szCs w:val="20"/>
+          <w:lang w:val="en-US"/>
+        </w:rPr>
+        <w:t xml:space="preserve">                        &lt;div class="</w:t>
+      </w:r>
+      <w:proofErr w:type="spellStart"/>
+      <w:r>
+        <w:rPr>
+          <w:rFonts w:ascii="Consolas" w:hAnsi="Consolas" w:cs="Consolas"/>
+          <w:sz w:val="20"/>
+          <w:szCs w:val="20"/>
+          <w:lang w:val="en-US"/>
+        </w:rPr>
+        <w:t>btns</w:t>
+      </w:r>
+      <w:proofErr w:type="spellEnd"/>
+      <w:r>
+        <w:rPr>
+          <w:rFonts w:ascii="Consolas" w:hAnsi="Consolas" w:cs="Consolas"/>
+          <w:sz w:val="20"/>
+          <w:szCs w:val="20"/>
+          <w:lang w:val="en-US"/>
+        </w:rPr>
+        <w:t>"&gt;</w:t>
+      </w:r>
+    </w:p>
+    <w:p>
+      <w:pPr>
+        <w:autoSpaceDE w:val="0"/>
+        <w:autoSpaceDN w:val="0"/>
+        <w:adjustRightInd w:val="0"/>
+        <w:spacing w:after="0" w:line="240" w:lineRule="auto"/>
+        <w:rPr>
+          <w:rFonts w:ascii="Consolas" w:hAnsi="Consolas" w:cs="Consolas"/>
+          <w:sz w:val="20"/>
+          <w:szCs w:val="20"/>
+          <w:lang w:val="en-US"/>
+        </w:rPr>
+      </w:pPr>
+      <w:r>
+        <w:rPr>
+          <w:rFonts w:ascii="Consolas" w:hAnsi="Consolas" w:cs="Consolas"/>
+          <w:sz w:val="20"/>
+          <w:szCs w:val="20"/>
+          <w:lang w:val="en-US"/>
+        </w:rPr>
+        <w:t xml:space="preserve">                            &lt;a class="</w:t>
+      </w:r>
+      <w:proofErr w:type="spellStart"/>
+      <w:r>
+        <w:rPr>
+          <w:rFonts w:ascii="Consolas" w:hAnsi="Consolas" w:cs="Consolas"/>
+          <w:sz w:val="20"/>
+          <w:szCs w:val="20"/>
+          <w:lang w:val="en-US"/>
+        </w:rPr>
+        <w:t>btn</w:t>
+      </w:r>
+      <w:proofErr w:type="spellEnd"/>
+      <w:r>
+        <w:rPr>
+          <w:rFonts w:ascii="Consolas" w:hAnsi="Consolas" w:cs="Consolas"/>
+          <w:sz w:val="20"/>
+          <w:szCs w:val="20"/>
+          <w:lang w:val="en-US"/>
+        </w:rPr>
+        <w:t xml:space="preserve"> </w:t>
+      </w:r>
+      <w:proofErr w:type="spellStart"/>
+      <w:r>
+        <w:rPr>
+          <w:rFonts w:ascii="Consolas" w:hAnsi="Consolas" w:cs="Consolas"/>
+          <w:sz w:val="20"/>
+          <w:szCs w:val="20"/>
+          <w:lang w:val="en-US"/>
+        </w:rPr>
+        <w:t>btn</w:t>
+      </w:r>
+      <w:proofErr w:type="spellEnd"/>
+      <w:r>
+        <w:rPr>
+          <w:rFonts w:ascii="Consolas" w:hAnsi="Consolas" w:cs="Consolas"/>
+          <w:sz w:val="20"/>
+          <w:szCs w:val="20"/>
+          <w:lang w:val="en-US"/>
+        </w:rPr>
+        <w:t xml:space="preserve">-inverse" </w:t>
+      </w:r>
+      <w:proofErr w:type="spellStart"/>
+      <w:r>
+        <w:rPr>
+          <w:rFonts w:ascii="Consolas" w:hAnsi="Consolas" w:cs="Consolas"/>
+          <w:sz w:val="20"/>
+          <w:szCs w:val="20"/>
+          <w:lang w:val="en-US"/>
+        </w:rPr>
+        <w:t>href</w:t>
+      </w:r>
+      <w:proofErr w:type="spellEnd"/>
+      <w:r>
+        <w:rPr>
+          <w:rFonts w:ascii="Consolas" w:hAnsi="Consolas" w:cs="Consolas"/>
+          <w:sz w:val="20"/>
+          <w:szCs w:val="20"/>
+          <w:lang w:val="en-US"/>
+        </w:rPr>
+        <w:t>="#"&gt;Learn More&lt;/a&gt;</w:t>
+      </w:r>
+    </w:p>
+    <w:p>
+      <w:pPr>
+        <w:autoSpaceDE w:val="0"/>
+        <w:autoSpaceDN w:val="0"/>
+        <w:adjustRightInd w:val="0"/>
+        <w:spacing w:after="0" w:line="240" w:lineRule="auto"/>
+        <w:rPr>
+          <w:rFonts w:ascii="Consolas" w:hAnsi="Consolas" w:cs="Consolas"/>
+          <w:sz w:val="20"/>
+          <w:szCs w:val="20"/>
+          <w:lang w:val="en-US"/>
+        </w:rPr>
+      </w:pPr>
+      <w:r>
+        <w:rPr>
+          <w:rFonts w:ascii="Consolas" w:hAnsi="Consolas" w:cs="Consolas"/>
+          <w:sz w:val="20"/>
+          <w:szCs w:val="20"/>
+          <w:lang w:val="en-US"/>
+        </w:rPr>
+        <w:t xml:space="preserve">                            &lt;a class="</w:t>
+      </w:r>
+      <w:proofErr w:type="spellStart"/>
+      <w:r>
+        <w:rPr>
+          <w:rFonts w:ascii="Consolas" w:hAnsi="Consolas" w:cs="Consolas"/>
+          <w:sz w:val="20"/>
+          <w:szCs w:val="20"/>
+          <w:lang w:val="en-US"/>
+        </w:rPr>
+        <w:t>btn</w:t>
+      </w:r>
+      <w:proofErr w:type="spellEnd"/>
+      <w:r>
+        <w:rPr>
+          <w:rFonts w:ascii="Consolas" w:hAnsi="Consolas" w:cs="Consolas"/>
+          <w:sz w:val="20"/>
+          <w:szCs w:val="20"/>
+          <w:lang w:val="en-US"/>
+        </w:rPr>
+        <w:t xml:space="preserve"> </w:t>
+      </w:r>
+      <w:proofErr w:type="spellStart"/>
+      <w:r>
+        <w:rPr>
+          <w:rFonts w:ascii="Consolas" w:hAnsi="Consolas" w:cs="Consolas"/>
+          <w:sz w:val="20"/>
+          <w:szCs w:val="20"/>
+          <w:lang w:val="en-US"/>
+        </w:rPr>
+        <w:t>btn</w:t>
+      </w:r>
+      <w:proofErr w:type="spellEnd"/>
+      <w:r>
+        <w:rPr>
+          <w:rFonts w:ascii="Consolas" w:hAnsi="Consolas" w:cs="Consolas"/>
+          <w:sz w:val="20"/>
+          <w:szCs w:val="20"/>
+          <w:lang w:val="en-US"/>
+        </w:rPr>
+        <w:t xml:space="preserve">-primary" </w:t>
+      </w:r>
+      <w:proofErr w:type="spellStart"/>
+      <w:r>
+        <w:rPr>
+          <w:rFonts w:ascii="Consolas" w:hAnsi="Consolas" w:cs="Consolas"/>
+          <w:sz w:val="20"/>
+          <w:szCs w:val="20"/>
+          <w:lang w:val="en-US"/>
+        </w:rPr>
+        <w:t>href</w:t>
+      </w:r>
+      <w:proofErr w:type="spellEnd"/>
+      <w:r>
+        <w:rPr>
+          <w:rFonts w:ascii="Consolas" w:hAnsi="Consolas" w:cs="Consolas"/>
+          <w:sz w:val="20"/>
+          <w:szCs w:val="20"/>
+          <w:lang w:val="en-US"/>
+        </w:rPr>
+        <w:t>="#"&gt;Buy Now for $9&lt;/a&gt;</w:t>
+      </w:r>
+    </w:p>
+    <w:p>
+      <w:pPr>
+        <w:autoSpaceDE w:val="0"/>
+        <w:autoSpaceDN w:val="0"/>
+        <w:adjustRightInd w:val="0"/>
+        <w:spacing w:after="0" w:line="240" w:lineRule="auto"/>
+        <w:rPr>
+          <w:rFonts w:ascii="Consolas" w:hAnsi="Consolas" w:cs="Consolas"/>
+          <w:sz w:val="20"/>
+          <w:szCs w:val="20"/>
+        </w:rPr>
+      </w:pPr>
+      <w:r>
+        <w:rPr>
+          <w:rFonts w:ascii="Consolas" w:hAnsi="Consolas" w:cs="Consolas"/>
+          <w:sz w:val="20"/>
+          <w:szCs w:val="20"/>
+          <w:lang w:val="en-US"/>
+        </w:rPr>
+        <w:t xml:space="preserve">                        </w:t>
+      </w:r>
+      <w:r>
+        <w:rPr>
+          <w:rFonts w:ascii="Consolas" w:hAnsi="Consolas" w:cs="Consolas"/>
+          <w:sz w:val="20"/>
+          <w:szCs w:val="20"/>
+        </w:rPr>
+        <w:t>&lt;/div&gt;</w:t>
+      </w:r>
+    </w:p>
+    <w:p>
+      <w:pPr>
+        <w:autoSpaceDE w:val="0"/>
+        <w:autoSpaceDN w:val="0"/>
+        <w:adjustRightInd w:val="0"/>
+        <w:spacing w:after="0" w:line="240" w:lineRule="auto"/>
+        <w:rPr>
+          <w:rFonts w:ascii="Consolas" w:hAnsi="Consolas" w:cs="Consolas"/>
+          <w:sz w:val="20"/>
+          <w:szCs w:val="20"/>
+        </w:rPr>
+      </w:pPr>
+      <w:r>
+        <w:rPr>
+          <w:rFonts w:ascii="Consolas" w:hAnsi="Consolas" w:cs="Consolas"/>
+          <w:sz w:val="20"/>
+          <w:szCs w:val="20"/>
+        </w:rPr>
+        <w:t xml:space="preserve">                    &lt;/div&gt;</w:t>
+      </w:r>
+    </w:p>
+    <w:p>
+      <w:pPr>
+        <w:autoSpaceDE w:val="0"/>
+        <w:autoSpaceDN w:val="0"/>
+        <w:adjustRightInd w:val="0"/>
+        <w:spacing w:after="0" w:line="240" w:lineRule="auto"/>
+        <w:rPr>
+          <w:rFonts w:ascii="Consolas" w:hAnsi="Consolas" w:cs="Consolas"/>
+          <w:sz w:val="20"/>
+          <w:szCs w:val="20"/>
+        </w:rPr>
+      </w:pPr>
+      <w:r>
+        <w:rPr>
+          <w:rFonts w:ascii="Consolas" w:hAnsi="Consolas" w:cs="Consolas"/>
+          <w:sz w:val="20"/>
+          <w:szCs w:val="20"/>
+        </w:rPr>
+        <w:t xml:space="preserve">                &lt;/div&gt;</w:t>
+      </w:r>
+    </w:p>
+    <w:p>
+      <w:pPr>
+        <w:autoSpaceDE w:val="0"/>
+        <w:autoSpaceDN w:val="0"/>
+        <w:adjustRightInd w:val="0"/>
+        <w:spacing w:after="0" w:line="240" w:lineRule="auto"/>
+        <w:rPr>
+          <w:rFonts w:ascii="Consolas" w:hAnsi="Consolas" w:cs="Consolas"/>
+          <w:sz w:val="20"/>
+          <w:szCs w:val="20"/>
+        </w:rPr>
+      </w:pPr>
+      <w:r>
+        <w:rPr>
+          <w:rFonts w:ascii="Consolas" w:hAnsi="Consolas" w:cs="Consolas"/>
+          <w:sz w:val="20"/>
+          <w:szCs w:val="20"/>
+        </w:rPr>
+        <w:t xml:space="preserve">            &lt;/div&gt;</w:t>
+      </w:r>
+    </w:p>
+    <w:p>
+      <w:pPr>
+        <w:rPr>
+          <w:rFonts w:ascii="Consolas" w:hAnsi="Consolas" w:cs="Consolas"/>
+          <w:sz w:val="20"/>
+          <w:szCs w:val="20"/>
+        </w:rPr>
+      </w:pPr>
+      <w:r>
+        <w:rPr>
+          <w:rFonts w:ascii="Consolas" w:hAnsi="Consolas" w:cs="Consolas"/>
+          <w:sz w:val="20"/>
+          <w:szCs w:val="20"/>
+        </w:rPr>
+        <w:t xml:space="preserve">        &lt;/section&gt;</w:t>
+      </w:r>
+    </w:p>
+    <w:p>
+      <w:pPr>
+        <w:pStyle w:val="Subtitle"/>
+        <w:rPr>
+          <w:rStyle w:val="Strong"/>
+          <w:lang w:val="en-US"/>
+        </w:rPr>
+      </w:pPr>
+      <w:r>
+        <w:rPr>
+          <w:rStyle w:val="Strong"/>
+          <w:lang w:val="en-US"/>
+        </w:rPr>
+        <w:t>“LESS” version</w:t>
+      </w:r>
+    </w:p>
+    <w:p>
+      <w:pPr>
+        <w:rPr>
+          <w:rStyle w:val="Strong"/>
+          <w:b w:val="0"/>
+          <w:lang w:val="en-US"/>
+        </w:rPr>
+      </w:pPr>
+      <w:r>
+        <w:rPr>
+          <w:rStyle w:val="Strong"/>
+          <w:b w:val="0"/>
+          <w:lang w:val="en-US"/>
+        </w:rPr>
+        <w:t xml:space="preserve">If you </w:t>
+      </w:r>
+      <w:r>
+        <w:rPr>
+          <w:rStyle w:val="Strong"/>
+          <w:b w:val="0"/>
+          <w:lang w:val="en-US"/>
+        </w:rPr>
+        <w:t>using less, you should add this code into your ‘.less’ file:</w:t>
+      </w:r>
+    </w:p>
+    <w:p>
+      <w:pPr>
+        <w:rPr>
+          <w:rStyle w:val="Strong"/>
+          <w:rFonts w:ascii="Consolas" w:hAnsi="Consolas" w:cs="Consolas"/>
+          <w:b w:val="0"/>
+          <w:lang w:val="en-US"/>
+        </w:rPr>
+      </w:pPr>
+      <w:r>
+        <w:rPr>
+          <w:rFonts w:ascii="Consolas" w:hAnsi="Consolas" w:cs="Consolas"/>
+          <w:sz w:val="20"/>
+          <w:szCs w:val="20"/>
+          <w:lang w:val="en-US"/>
+        </w:rPr>
+        <w:t>@import '</w:t>
+      </w:r>
+      <w:proofErr w:type="gramStart"/>
+      <w:r>
+        <w:rPr>
+          <w:rFonts w:ascii="Consolas" w:hAnsi="Consolas" w:cs="Consolas"/>
+          <w:sz w:val="20"/>
+          <w:szCs w:val="20"/>
+          <w:lang w:val="en-US"/>
+        </w:rPr>
+        <w:t>..</w:t>
+      </w:r>
+      <w:proofErr w:type="gramEnd"/>
+      <w:r>
+        <w:rPr>
+          <w:rFonts w:ascii="Consolas" w:hAnsi="Consolas" w:cs="Consolas"/>
+          <w:sz w:val="20"/>
+          <w:szCs w:val="20"/>
+          <w:lang w:val="en-US"/>
+        </w:rPr>
+        <w:t>/</w:t>
+      </w:r>
+      <w:r>
+        <w:rPr>
+          <w:rFonts w:ascii="Consolas" w:hAnsi="Consolas" w:cs="Consolas"/>
+          <w:sz w:val="20"/>
+          <w:szCs w:val="20"/>
+          <w:lang w:val="en-US"/>
+        </w:rPr>
+        <w:t>../</w:t>
+      </w:r>
+      <w:proofErr w:type="spellStart"/>
+      <w:r>
+        <w:rPr>
+          <w:rFonts w:ascii="Consolas" w:hAnsi="Consolas" w:cs="Consolas"/>
+          <w:sz w:val="20"/>
+          <w:szCs w:val="20"/>
+          <w:lang w:val="en-US"/>
+        </w:rPr>
+        <w:t>ui</w:t>
+      </w:r>
+      <w:proofErr w:type="spellEnd"/>
+      <w:r>
+        <w:rPr>
+          <w:rFonts w:ascii="Consolas" w:hAnsi="Consolas" w:cs="Consolas"/>
+          <w:sz w:val="20"/>
+          <w:szCs w:val="20"/>
+          <w:lang w:val="en-US"/>
+        </w:rPr>
+        <w:t>-kit-header/less/header-2</w:t>
+      </w:r>
+      <w:r>
+        <w:rPr>
+          <w:rFonts w:ascii="Consolas" w:hAnsi="Consolas" w:cs="Consolas"/>
+          <w:sz w:val="20"/>
+          <w:szCs w:val="20"/>
+          <w:lang w:val="en-US"/>
+        </w:rPr>
+        <w:t>.less';</w:t>
+      </w:r>
+    </w:p>
+    <w:p>
+      <w:pPr>
+        <w:rPr>
+          <w:rStyle w:val="Strong"/>
+          <w:rFonts w:ascii="Consolas" w:hAnsi="Consolas" w:cs="Consolas"/>
+          <w:b w:val="0"/>
+          <w:lang w:val="en-US"/>
+        </w:rPr>
+      </w:pPr>
+    </w:p>
+    <w:p>
+      <w:pPr>
+        <w:pStyle w:val="Subtitle"/>
+        <w:rPr>
+          <w:rStyle w:val="Strong"/>
+          <w:lang w:val="en-US"/>
+        </w:rPr>
+      </w:pPr>
+      <w:r>
+        <w:rPr>
+          <w:rStyle w:val="Strong"/>
+          <w:lang w:val="en-US"/>
+        </w:rPr>
+        <w:t>All versions</w:t>
+      </w:r>
+    </w:p>
+    <w:p>
+      <w:pPr>
+        <w:rPr>
+          <w:rStyle w:val="Strong"/>
+          <w:rFonts w:cs="Consolas"/>
+          <w:b w:val="0"/>
+          <w:lang w:val="en-US"/>
+        </w:rPr>
+      </w:pPr>
+      <w:r>
+        <w:rPr>
+          <w:rStyle w:val="Strong"/>
+          <w:rFonts w:cs="Consolas"/>
+          <w:b w:val="0"/>
+          <w:lang w:val="en-US"/>
+        </w:rPr>
+        <w:t xml:space="preserve">This </w:t>
+      </w:r>
+      <w:r>
+        <w:rPr>
+          <w:rStyle w:val="Strong"/>
+          <w:rFonts w:cs="Consolas"/>
+          <w:b w:val="0"/>
+          <w:lang w:val="en-US"/>
+        </w:rPr>
+        <w:t>block, as many others header blocks in our framework, has special place for background image. The place for background image - &lt;div class=”background” &gt;&lt;/div&gt;. For add your image as background you should add CSS rulers for this element. And you can manage opacity of this element. For example as this:</w:t>
+      </w:r>
+    </w:p>
+    <w:p>
+      <w:pPr>
+        <w:rPr>
+          <w:rStyle w:val="Strong"/>
+          <w:rFonts w:ascii="Consolas" w:hAnsi="Consolas" w:cs="Consolas"/>
+          <w:b w:val="0"/>
+          <w:sz w:val="20"/>
+          <w:szCs w:val="20"/>
+          <w:lang w:val="en-US"/>
+        </w:rPr>
+      </w:pPr>
+      <w:r>
+        <w:rPr>
+          <w:rStyle w:val="Strong"/>
+          <w:rFonts w:ascii="Consolas" w:hAnsi="Consolas" w:cs="Consolas"/>
+          <w:b w:val="0"/>
+          <w:sz w:val="20"/>
+          <w:szCs w:val="20"/>
+          <w:lang w:val="en-US"/>
+        </w:rPr>
+        <w:t>.background {</w:t>
+      </w:r>
+      <w:proofErr w:type="spellStart"/>
+      <w:r>
+        <w:rPr>
+          <w:rStyle w:val="Strong"/>
+          <w:rFonts w:ascii="Consolas" w:hAnsi="Consolas" w:cs="Consolas"/>
+          <w:b w:val="0"/>
+          <w:sz w:val="20"/>
+          <w:szCs w:val="20"/>
+          <w:lang w:val="en-US"/>
+        </w:rPr>
+        <w:t>background-image</w:t>
+      </w:r>
+      <w:proofErr w:type="gramStart"/>
+      <w:r>
+        <w:rPr>
+          <w:rStyle w:val="Strong"/>
+          <w:rFonts w:ascii="Consolas" w:hAnsi="Consolas" w:cs="Consolas"/>
+          <w:b w:val="0"/>
+          <w:sz w:val="20"/>
+          <w:szCs w:val="20"/>
+          <w:lang w:val="en-US"/>
+        </w:rPr>
+        <w:t>:url</w:t>
+      </w:r>
+      <w:proofErr w:type="spellEnd"/>
+      <w:proofErr w:type="gramEnd"/>
+      <w:r>
+        <w:rPr>
+          <w:rStyle w:val="Strong"/>
+          <w:rFonts w:ascii="Consolas" w:hAnsi="Consolas" w:cs="Consolas"/>
+          <w:b w:val="0"/>
+          <w:sz w:val="20"/>
+          <w:szCs w:val="20"/>
+          <w:lang w:val="en-US"/>
+        </w:rPr>
+        <w:t xml:space="preserve">(‘your image </w:t>
+      </w:r>
+      <w:proofErr w:type="spellStart"/>
+      <w:r>
+        <w:rPr>
+          <w:rStyle w:val="Strong"/>
+          <w:rFonts w:ascii="Consolas" w:hAnsi="Consolas" w:cs="Consolas"/>
+          <w:b w:val="0"/>
+          <w:sz w:val="20"/>
+          <w:szCs w:val="20"/>
+          <w:lang w:val="en-US"/>
+        </w:rPr>
+        <w:t>url</w:t>
+      </w:r>
+      <w:proofErr w:type="spellEnd"/>
+      <w:r>
+        <w:rPr>
+          <w:rStyle w:val="Strong"/>
+          <w:rFonts w:ascii="Consolas" w:hAnsi="Consolas" w:cs="Consolas"/>
+          <w:b w:val="0"/>
+          <w:sz w:val="20"/>
+          <w:szCs w:val="20"/>
+          <w:lang w:val="en-US"/>
+        </w:rPr>
+        <w:t>’); opacity: opacity value;</w:t>
+      </w:r>
+      <w:r>
+        <w:rPr>
+          <w:rStyle w:val="Strong"/>
+          <w:rFonts w:ascii="Consolas" w:hAnsi="Consolas" w:cs="Consolas"/>
+          <w:b w:val="0"/>
+          <w:sz w:val="20"/>
+          <w:szCs w:val="20"/>
+          <w:lang w:val="en-US"/>
+        </w:rPr>
+        <w:t>}</w:t>
+      </w:r>
+    </w:p>
+    <w:p>
+      <w:pPr>
+        <w:rPr>
+          <w:rStyle w:val="Strong"/>
+          <w:rFonts w:cs="Consolas"/>
+          <w:b w:val="0"/>
+          <w:lang w:val="en-US"/>
+        </w:rPr>
+      </w:pPr>
+      <w:r>
+        <w:rPr>
+          <w:rStyle w:val="Strong"/>
+          <w:rFonts w:cs="Consolas"/>
+          <w:b w:val="0"/>
+          <w:lang w:val="en-US"/>
+        </w:rPr>
+        <w:t xml:space="preserve">  In ‘Less’ version for opacity property you can use cross browser function: </w:t>
+      </w:r>
+    </w:p>
+    <w:p>
+      <w:pPr>
+        <w:rPr>
+          <w:rStyle w:val="Strong"/>
+          <w:rFonts w:ascii="Consolas" w:hAnsi="Consolas" w:cs="Consolas"/>
+          <w:b w:val="0"/>
+          <w:sz w:val="20"/>
+          <w:szCs w:val="20"/>
+          <w:lang w:val="en-US"/>
+        </w:rPr>
+      </w:pPr>
+      <w:r>
+        <w:rPr>
+          <w:rStyle w:val="Strong"/>
+          <w:rFonts w:ascii="Consolas" w:hAnsi="Consolas" w:cs="Consolas"/>
+          <w:b w:val="0"/>
+          <w:sz w:val="20"/>
+          <w:szCs w:val="20"/>
+          <w:lang w:val="en-US"/>
+        </w:rPr>
+        <w:t>.</w:t>
+      </w:r>
+      <w:proofErr w:type="gramStart"/>
+      <w:r>
+        <w:rPr>
+          <w:rStyle w:val="Strong"/>
+          <w:rFonts w:ascii="Consolas" w:hAnsi="Consolas" w:cs="Consolas"/>
+          <w:b w:val="0"/>
+          <w:sz w:val="20"/>
+          <w:szCs w:val="20"/>
+          <w:lang w:val="en-US"/>
+        </w:rPr>
+        <w:t>opacity(</w:t>
+      </w:r>
+      <w:proofErr w:type="gramEnd"/>
+      <w:r>
+        <w:rPr>
+          <w:rStyle w:val="Strong"/>
+          <w:rFonts w:ascii="Consolas" w:hAnsi="Consolas" w:cs="Consolas"/>
+          <w:b w:val="0"/>
+          <w:sz w:val="20"/>
+          <w:szCs w:val="20"/>
+          <w:lang w:val="en-US"/>
+        </w:rPr>
+        <w:t>value from 0 to 100)’</w:t>
+      </w:r>
+    </w:p>
+    <w:p>
+      <w:pPr>
+        <w:rPr>
+          <w:rFonts w:ascii="Consolas" w:hAnsi="Consolas" w:cs="Consolas"/>
+          <w:sz w:val="20"/>
+          <w:szCs w:val="20"/>
+          <w:lang w:val="en-US"/>
+        </w:rPr>
+      </w:pPr>
+    </w:p>
+    <w:p>
+      <w:pPr>
+        <w:rPr>
+          <w:rStyle w:val="Strong"/>
+          <w:rFonts w:cs="Consolas"/>
+          <w:b w:val="0"/>
+          <w:lang w:val="en-US"/>
+        </w:rPr>
+      </w:pPr>
+      <w:r>
+        <w:rPr>
+          <w:lang w:val="en-US"/>
+        </w:rPr>
+        <w:t xml:space="preserve">This block has content which you can replace to yours. To make this you should replace content between tags &lt;div class="hero-unit"&gt;…&lt;/div&gt;. And the block has two buttons in this content, you can use these as you wish, you can </w:t>
+      </w:r>
+      <w:bookmarkStart w:id="1" w:name="_GoBack"/>
+      <w:bookmarkEnd w:id="1"/>
+      <w:r>
+        <w:rPr>
+          <w:lang w:val="en-US"/>
+        </w:rPr>
+        <w:t xml:space="preserve">make links or use JavaScript for making special actions for these. </w:t>
+      </w:r>
+      <w:r>
+        <w:rPr>
+          <w:rStyle w:val="Strong"/>
+          <w:rFonts w:cs="Consolas"/>
+          <w:b w:val="0"/>
+          <w:lang w:val="en-US"/>
+        </w:rPr>
         <w:br w:type="page"/>
       </w:r>
+    </w:p>
+    <w:p>
+      <w:pPr>
+        <w:rPr>
+          <w:rStyle w:val="Strong"/>
+          <w:rFonts w:cs="Consolas"/>
+          <w:b w:val="0"/>
+          <w:lang w:val="en-US"/>
+        </w:rPr>
+      </w:pPr>
     </w:p>
     <w:p>
       <w:pPr>
@@ -9497,7 +11975,6 @@
         <w:rPr>
           <w:lang w:val="en-US"/>
         </w:rPr>
-        <w:lastRenderedPageBreak/>
         <w:t>Blog</w:t>
       </w:r>
     </w:p>

</xml_diff>